<commit_message>
initialize model and create sets
</commit_message>
<xml_diff>
--- a/Mô-tả-fleet-assignment-model.docx
+++ b/Mô-tả-fleet-assignment-model.docx
@@ -1,6 +1,6 @@
 
 <file path=word/document.xml><?xml version="1.0" encoding="utf-8"?>
-<w:document xmlns:wpc="http://schemas.microsoft.com/office/word/2010/wordprocessingCanvas" xmlns:cx="http://schemas.microsoft.com/office/drawing/2014/chartex" xmlns:cx1="http://schemas.microsoft.com/office/drawing/2015/9/8/chartex" xmlns:cx2="http://schemas.microsoft.com/office/drawing/2015/10/21/chartex" xmlns:cx3="http://schemas.microsoft.com/office/drawing/2016/5/9/chartex" xmlns:cx4="http://schemas.microsoft.com/office/drawing/2016/5/10/chartex" xmlns:cx5="http://schemas.microsoft.com/office/drawing/2016/5/11/chartex" xmlns:cx6="http://schemas.microsoft.com/office/drawing/2016/5/12/chartex" xmlns:cx7="http://schemas.microsoft.com/office/drawing/2016/5/13/chartex" xmlns:cx8="http://schemas.microsoft.com/office/drawing/2016/5/14/chartex" xmlns:mc="http://schemas.openxmlformats.org/markup-compatibility/2006" xmlns:aink="http://schemas.microsoft.com/office/drawing/2016/ink" xmlns:am3d="http://schemas.microsoft.com/office/drawing/2017/model3d" xmlns:o="urn:schemas-microsoft-com:office:office" xmlns:r="http://schemas.openxmlformats.org/officeDocument/2006/relationships" xmlns:m="http://schemas.openxmlformats.org/officeDocument/2006/math" xmlns:v="urn:schemas-microsoft-com:vml" xmlns:wp14="http://schemas.microsoft.com/office/word/2010/wordprocessingDrawing" xmlns:wp="http://schemas.openxmlformats.org/drawingml/2006/wordprocessingDrawing" xmlns:w10="urn:schemas-microsoft-com:office:word" xmlns:w="http://schemas.openxmlformats.org/wordprocessingml/2006/main" xmlns:w14="http://schemas.microsoft.com/office/word/2010/wordml" xmlns:w15="http://schemas.microsoft.com/office/word/2012/wordml" xmlns:w16cid="http://schemas.microsoft.com/office/word/2016/wordml/cid" xmlns:w16se="http://schemas.microsoft.com/office/word/2015/wordml/symex" xmlns:wpg="http://schemas.microsoft.com/office/word/2010/wordprocessingGroup" xmlns:wpi="http://schemas.microsoft.com/office/word/2010/wordprocessingInk" xmlns:wne="http://schemas.microsoft.com/office/word/2006/wordml" xmlns:wps="http://schemas.microsoft.com/office/word/2010/wordprocessingShape" mc:Ignorable="w14 w15 w16se w16cid wp14">
+<w:document xmlns:wpc="http://schemas.microsoft.com/office/word/2010/wordprocessingCanvas" xmlns:cx="http://schemas.microsoft.com/office/drawing/2014/chartex" xmlns:cx1="http://schemas.microsoft.com/office/drawing/2015/9/8/chartex" xmlns:cx2="http://schemas.microsoft.com/office/drawing/2015/10/21/chartex" xmlns:cx3="http://schemas.microsoft.com/office/drawing/2016/5/9/chartex" xmlns:cx4="http://schemas.microsoft.com/office/drawing/2016/5/10/chartex" xmlns:cx5="http://schemas.microsoft.com/office/drawing/2016/5/11/chartex" xmlns:cx6="http://schemas.microsoft.com/office/drawing/2016/5/12/chartex" xmlns:cx7="http://schemas.microsoft.com/office/drawing/2016/5/13/chartex" xmlns:cx8="http://schemas.microsoft.com/office/drawing/2016/5/14/chartex" xmlns:mc="http://schemas.openxmlformats.org/markup-compatibility/2006" xmlns:aink="http://schemas.microsoft.com/office/drawing/2016/ink" xmlns:am3d="http://schemas.microsoft.com/office/drawing/2017/model3d" xmlns:o="urn:schemas-microsoft-com:office:office" xmlns:oel="http://schemas.microsoft.com/office/2019/extlst" xmlns:r="http://schemas.openxmlformats.org/officeDocument/2006/relationships" xmlns:m="http://schemas.openxmlformats.org/officeDocument/2006/math" xmlns:v="urn:schemas-microsoft-com:vml" xmlns:wp14="http://schemas.microsoft.com/office/word/2010/wordprocessingDrawing" xmlns:wp="http://schemas.openxmlformats.org/drawingml/2006/wordprocessingDrawing" xmlns:w10="urn:schemas-microsoft-com:office:word" xmlns:w="http://schemas.openxmlformats.org/wordprocessingml/2006/main" xmlns:w14="http://schemas.microsoft.com/office/word/2010/wordml" xmlns:w15="http://schemas.microsoft.com/office/word/2012/wordml" xmlns:w16cex="http://schemas.microsoft.com/office/word/2018/wordml/cex" xmlns:w16cid="http://schemas.microsoft.com/office/word/2016/wordml/cid" xmlns:w16="http://schemas.microsoft.com/office/word/2018/wordml" xmlns:w16sdtdh="http://schemas.microsoft.com/office/word/2020/wordml/sdtdatahash" xmlns:w16se="http://schemas.microsoft.com/office/word/2015/wordml/symex" xmlns:wpg="http://schemas.microsoft.com/office/word/2010/wordprocessingGroup" xmlns:wpi="http://schemas.microsoft.com/office/word/2010/wordprocessingInk" xmlns:wne="http://schemas.microsoft.com/office/word/2006/wordml" xmlns:wps="http://schemas.microsoft.com/office/word/2010/wordprocessingShape" mc:Ignorable="w14 w15 w16se w16cid w16 w16cex w16sdtdh wp14">
   <w:body>
     <w:p>
       <w:pPr>
@@ -371,43 +371,7 @@
           <w:szCs w:val="26"/>
           <w:lang w:val="en-US"/>
         </w:rPr>
-        <w:t xml:space="preserve">Assign_fleet*BH*CP đơn vị BH + </w:t>
-      </w:r>
-      <w:r>
-        <w:rPr>
-          <w:rFonts w:asciiTheme="majorHAnsi" w:hAnsiTheme="majorHAnsi" w:cstheme="majorHAnsi"/>
-          <w:sz w:val="26"/>
-          <w:szCs w:val="26"/>
-          <w:lang w:val="en-US"/>
-        </w:rPr>
-        <w:t>Assign_fleet*</w:t>
-      </w:r>
-      <w:r>
-        <w:rPr>
-          <w:rFonts w:asciiTheme="majorHAnsi" w:hAnsiTheme="majorHAnsi" w:cstheme="majorHAnsi"/>
-          <w:sz w:val="26"/>
-          <w:szCs w:val="26"/>
-          <w:lang w:val="en-US"/>
-        </w:rPr>
-        <w:t xml:space="preserve">FH*CP đơn vị FH + </w:t>
-      </w:r>
-      <w:r>
-        <w:rPr>
-          <w:rFonts w:asciiTheme="majorHAnsi" w:hAnsiTheme="majorHAnsi" w:cstheme="majorHAnsi"/>
-          <w:sz w:val="26"/>
-          <w:szCs w:val="26"/>
-          <w:lang w:val="en-US"/>
-        </w:rPr>
-        <w:t>Assign_fleet*</w:t>
-      </w:r>
-      <w:r>
-        <w:rPr>
-          <w:rFonts w:asciiTheme="majorHAnsi" w:hAnsiTheme="majorHAnsi" w:cstheme="majorHAnsi"/>
-          <w:sz w:val="26"/>
-          <w:szCs w:val="26"/>
-          <w:lang w:val="en-US"/>
-        </w:rPr>
-        <w:t>CP đơn vị chuyến bay</w:t>
+        <w:t>Assign_fleet*BH*CP đơn vị BH + Assign_fleet*FH*CP đơn vị FH + Assign_fleet*CP đơn vị chuyến bay</w:t>
       </w:r>
     </w:p>
     <w:p>
@@ -1571,16 +1535,7 @@
                 <w:szCs w:val="26"/>
                 <w:lang w:val="en-US"/>
               </w:rPr>
-              <w:t>6</w:t>
-            </w:r>
-            <w:r>
-              <w:rPr>
-                <w:rFonts w:asciiTheme="majorHAnsi" w:hAnsiTheme="majorHAnsi" w:cstheme="majorHAnsi"/>
-                <w:sz w:val="26"/>
-                <w:szCs w:val="26"/>
-                <w:lang w:val="en-US"/>
-              </w:rPr>
-              <w:t>,5</w:t>
+              <w:t>6,5</w:t>
             </w:r>
           </w:p>
         </w:tc>
@@ -2358,6 +2313,7 @@
         <w:jc w:val="both"/>
         <w:rPr>
           <w:rFonts w:asciiTheme="majorHAnsi" w:hAnsiTheme="majorHAnsi" w:cstheme="majorHAnsi"/>
+          <w:color w:val="FF0000"/>
           <w:sz w:val="26"/>
           <w:szCs w:val="26"/>
           <w:lang w:val="en-US"/>
@@ -2416,6 +2372,25 @@
           <w:lang w:val="en-US"/>
         </w:rPr>
         <w:t>. Assign aircraft dùng để tính số tàu bay đến/bay đi từ từng sân bay trong các khung giờ. Ngoài ra, assign aircraft cũng dùng để tính doanh thu, chi phí trong objective function.</w:t>
+      </w:r>
+      <w:r>
+        <w:rPr>
+          <w:rFonts w:asciiTheme="majorHAnsi" w:hAnsiTheme="majorHAnsi" w:cstheme="majorHAnsi"/>
+          <w:sz w:val="26"/>
+          <w:szCs w:val="26"/>
+          <w:lang w:val="en-US"/>
+        </w:rPr>
+        <w:t xml:space="preserve"> </w:t>
+      </w:r>
+      <w:r>
+        <w:rPr>
+          <w:rFonts w:asciiTheme="majorHAnsi" w:hAnsiTheme="majorHAnsi" w:cstheme="majorHAnsi"/>
+          <w:color w:val="FF0000"/>
+          <w:sz w:val="26"/>
+          <w:szCs w:val="26"/>
+          <w:lang w:val="en-US"/>
+        </w:rPr>
+        <w:t>(tại sao cần index hour trong khi số hiệu chuyến bay đã fix ETA và ETD rồi?)</w:t>
       </w:r>
     </w:p>
     <w:tbl>
@@ -4036,6 +4011,7 @@
                 <w:szCs w:val="26"/>
                 <w:lang w:val="en-US"/>
               </w:rPr>
+              <w:lastRenderedPageBreak/>
               <w:t>Left-hand side</w:t>
             </w:r>
           </w:p>
@@ -4114,7 +4090,6 @@
                 <w:szCs w:val="26"/>
                 <w:lang w:val="en-US"/>
               </w:rPr>
-              <w:lastRenderedPageBreak/>
               <w:t>+</w:t>
             </w:r>
           </w:p>
@@ -4165,7 +4140,6 @@
                 <w:szCs w:val="26"/>
                 <w:lang w:val="en-US"/>
               </w:rPr>
-              <w:lastRenderedPageBreak/>
               <w:t>Tàu đang đậu đỗ tại khung giờ T+1</w:t>
             </w:r>
           </w:p>
@@ -4188,7 +4162,6 @@
                 <w:szCs w:val="26"/>
                 <w:lang w:val="en-US"/>
               </w:rPr>
-              <w:lastRenderedPageBreak/>
               <w:t>+</w:t>
             </w:r>
           </w:p>
@@ -4237,7 +4210,6 @@
           <w:szCs w:val="26"/>
           <w:lang w:val="en-US"/>
         </w:rPr>
-        <w:lastRenderedPageBreak/>
         <w:t>Model.</w:t>
       </w:r>
       <w:r>
@@ -4502,17 +4474,83 @@
           <w:szCs w:val="26"/>
           <w:lang w:val="en-US"/>
         </w:rPr>
-        <w:t>Model.park_ac[</w:t>
-      </w:r>
-      <w:r>
-        <w:rPr>
-          <w:rFonts w:asciiTheme="majorHAnsi" w:hAnsiTheme="majorHAnsi" w:cstheme="majorHAnsi"/>
-          <w:color w:val="FF0000"/>
-          <w:sz w:val="26"/>
-          <w:szCs w:val="26"/>
-          <w:lang w:val="en-US"/>
-        </w:rPr>
-        <w:t>airport == a, DOW== d, hour == T</w:t>
+        <w:t>Model.park_ac[airport == a, DOW== d, hour == T]</w:t>
+      </w:r>
+    </w:p>
+    <w:p>
+      <w:pPr>
+        <w:pStyle w:val="ListParagraph"/>
+        <w:jc w:val="both"/>
+        <w:rPr>
+          <w:rFonts w:asciiTheme="majorHAnsi" w:hAnsiTheme="majorHAnsi" w:cstheme="majorHAnsi"/>
+          <w:color w:val="FF0000"/>
+          <w:sz w:val="26"/>
+          <w:szCs w:val="26"/>
+          <w:lang w:val="en-US"/>
+        </w:rPr>
+      </w:pPr>
+      <w:r>
+        <w:rPr>
+          <w:rFonts w:asciiTheme="majorHAnsi" w:hAnsiTheme="majorHAnsi" w:cstheme="majorHAnsi"/>
+          <w:color w:val="FF0000"/>
+          <w:sz w:val="26"/>
+          <w:szCs w:val="26"/>
+          <w:lang w:val="en-US"/>
+        </w:rPr>
+        <w:t xml:space="preserve">== model.park_ac[hour==T-1] </w:t>
+      </w:r>
+    </w:p>
+    <w:p>
+      <w:pPr>
+        <w:pStyle w:val="ListParagraph"/>
+        <w:jc w:val="both"/>
+        <w:rPr>
+          <w:rFonts w:asciiTheme="majorHAnsi" w:hAnsiTheme="majorHAnsi" w:cstheme="majorHAnsi"/>
+          <w:color w:val="FF0000"/>
+          <w:sz w:val="26"/>
+          <w:szCs w:val="26"/>
+          <w:lang w:val="en-US"/>
+        </w:rPr>
+      </w:pPr>
+      <w:r>
+        <w:rPr>
+          <w:rFonts w:asciiTheme="majorHAnsi" w:hAnsiTheme="majorHAnsi" w:cstheme="majorHAnsi"/>
+          <w:color w:val="FF0000"/>
+          <w:sz w:val="26"/>
+          <w:szCs w:val="26"/>
+          <w:lang w:val="en-US"/>
+        </w:rPr>
+        <w:t>+ sum assign_fleet if timetable</w:t>
+      </w:r>
+      <w:r>
+        <w:rPr>
+          <w:rFonts w:asciiTheme="majorHAnsi" w:hAnsiTheme="majorHAnsi" w:cstheme="majorHAnsi"/>
+          <w:color w:val="FF0000"/>
+          <w:sz w:val="26"/>
+          <w:szCs w:val="26"/>
+          <w:lang w:val="en-US"/>
+        </w:rPr>
+        <w:t>[timetable[“To”]==a]</w:t>
+      </w:r>
+      <w:r>
+        <w:rPr>
+          <w:rFonts w:asciiTheme="majorHAnsi" w:hAnsiTheme="majorHAnsi" w:cstheme="majorHAnsi"/>
+          <w:color w:val="FF0000"/>
+          <w:sz w:val="26"/>
+          <w:szCs w:val="26"/>
+          <w:lang w:val="en-US"/>
+        </w:rPr>
+        <w:t>[ET</w:t>
+      </w:r>
+      <w:r>
+        <w:rPr>
+          <w:rFonts w:asciiTheme="majorHAnsi" w:hAnsiTheme="majorHAnsi" w:cstheme="majorHAnsi"/>
+          <w:color w:val="FF0000"/>
+          <w:sz w:val="26"/>
+          <w:szCs w:val="26"/>
+          <w:lang w:val="en-US"/>
+        </w:rPr>
+        <w:t>A</w:t>
       </w:r>
       <w:r>
         <w:rPr>
@@ -4524,6 +4562,16 @@
         </w:rPr>
         <w:t>]</w:t>
       </w:r>
+      <w:r>
+        <w:rPr>
+          <w:rFonts w:asciiTheme="majorHAnsi" w:hAnsiTheme="majorHAnsi" w:cstheme="majorHAnsi"/>
+          <w:color w:val="FF0000"/>
+          <w:sz w:val="26"/>
+          <w:szCs w:val="26"/>
+          <w:lang w:val="en-US"/>
+        </w:rPr>
+        <w:t xml:space="preserve"> &gt; assign_fleet[hour] and timetable[timetable[“To”]==a][ETA] &lt; assign_fleet[hour+1]</w:t>
+      </w:r>
     </w:p>
     <w:p>
       <w:pPr>
@@ -4545,37 +4593,17 @@
           <w:szCs w:val="26"/>
           <w:lang w:val="en-US"/>
         </w:rPr>
-        <w:t>== model.park_ac[hour</w:t>
-      </w:r>
-      <w:r>
-        <w:rPr>
-          <w:rFonts w:asciiTheme="majorHAnsi" w:hAnsiTheme="majorHAnsi" w:cstheme="majorHAnsi"/>
-          <w:color w:val="FF0000"/>
-          <w:sz w:val="26"/>
-          <w:szCs w:val="26"/>
-          <w:lang w:val="en-US"/>
-        </w:rPr>
-        <w:t>==T</w:t>
-      </w:r>
-      <w:r>
-        <w:rPr>
-          <w:rFonts w:asciiTheme="majorHAnsi" w:hAnsiTheme="majorHAnsi" w:cstheme="majorHAnsi"/>
-          <w:color w:val="FF0000"/>
-          <w:sz w:val="26"/>
-          <w:szCs w:val="26"/>
-          <w:lang w:val="en-US"/>
-        </w:rPr>
-        <w:t>-1]</w:t>
-      </w:r>
-      <w:r>
-        <w:rPr>
-          <w:rFonts w:asciiTheme="majorHAnsi" w:hAnsiTheme="majorHAnsi" w:cstheme="majorHAnsi"/>
-          <w:color w:val="FF0000"/>
-          <w:sz w:val="26"/>
-          <w:szCs w:val="26"/>
-          <w:lang w:val="en-US"/>
-        </w:rPr>
-        <w:t xml:space="preserve"> </w:t>
+        <w:t>-</w:t>
+      </w:r>
+      <w:r>
+        <w:rPr>
+          <w:rFonts w:asciiTheme="majorHAnsi" w:hAnsiTheme="majorHAnsi" w:cstheme="majorHAnsi"/>
+          <w:color w:val="FF0000"/>
+          <w:sz w:val="26"/>
+          <w:szCs w:val="26"/>
+          <w:lang w:val="en-US"/>
+        </w:rPr>
+        <w:t xml:space="preserve"> sum assign_fleet if timetable[timetable[“From”]==a][ETD] &gt; assign_fleet[hour] and timetable[timetable[“From”]==a][ETD] &lt; assign_fleet[hour+1]</w:t>
       </w:r>
     </w:p>
     <w:p>
@@ -4596,288 +4624,10 @@
           <w:color w:val="FF0000"/>
           <w:sz w:val="26"/>
           <w:szCs w:val="26"/>
-          <w:lang w:val="en-US"/>
-        </w:rPr>
-        <w:t>+</w:t>
-      </w:r>
-      <w:r>
-        <w:rPr>
-          <w:rFonts w:asciiTheme="majorHAnsi" w:hAnsiTheme="majorHAnsi" w:cstheme="majorHAnsi"/>
-          <w:color w:val="FF0000"/>
-          <w:sz w:val="26"/>
-          <w:szCs w:val="26"/>
-          <w:lang w:val="en-US"/>
-        </w:rPr>
-        <w:t xml:space="preserve"> sum assign_fleet if timetable</w:t>
-      </w:r>
-      <w:r>
-        <w:rPr>
-          <w:rFonts w:asciiTheme="majorHAnsi" w:hAnsiTheme="majorHAnsi" w:cstheme="majorHAnsi"/>
-          <w:color w:val="FF0000"/>
-          <w:sz w:val="26"/>
-          <w:szCs w:val="26"/>
-          <w:lang w:val="en-US"/>
-        </w:rPr>
-        <w:t>[timetable[“To”]==a]</w:t>
-      </w:r>
-      <w:r>
-        <w:rPr>
-          <w:rFonts w:asciiTheme="majorHAnsi" w:hAnsiTheme="majorHAnsi" w:cstheme="majorHAnsi"/>
-          <w:color w:val="FF0000"/>
-          <w:sz w:val="26"/>
-          <w:szCs w:val="26"/>
-          <w:lang w:val="en-US"/>
-        </w:rPr>
-        <w:t>[ET</w:t>
-      </w:r>
-      <w:r>
-        <w:rPr>
-          <w:rFonts w:asciiTheme="majorHAnsi" w:hAnsiTheme="majorHAnsi" w:cstheme="majorHAnsi"/>
-          <w:color w:val="FF0000"/>
-          <w:sz w:val="26"/>
-          <w:szCs w:val="26"/>
-          <w:lang w:val="en-US"/>
-        </w:rPr>
-        <w:t>A</w:t>
-      </w:r>
-      <w:r>
-        <w:rPr>
-          <w:rFonts w:asciiTheme="majorHAnsi" w:hAnsiTheme="majorHAnsi" w:cstheme="majorHAnsi"/>
-          <w:color w:val="FF0000"/>
-          <w:sz w:val="26"/>
-          <w:szCs w:val="26"/>
-          <w:lang w:val="en-US"/>
-        </w:rPr>
-        <w:t>]</w:t>
-      </w:r>
-      <w:r>
-        <w:rPr>
-          <w:rFonts w:asciiTheme="majorHAnsi" w:hAnsiTheme="majorHAnsi" w:cstheme="majorHAnsi"/>
-          <w:color w:val="FF0000"/>
-          <w:sz w:val="26"/>
-          <w:szCs w:val="26"/>
-          <w:lang w:val="en-US"/>
-        </w:rPr>
-        <w:t xml:space="preserve"> &gt; </w:t>
-      </w:r>
-      <w:r>
-        <w:rPr>
-          <w:rFonts w:asciiTheme="majorHAnsi" w:hAnsiTheme="majorHAnsi" w:cstheme="majorHAnsi"/>
-          <w:color w:val="FF0000"/>
-          <w:sz w:val="26"/>
-          <w:szCs w:val="26"/>
-          <w:lang w:val="en-US"/>
-        </w:rPr>
-        <w:t>assign_fleet[hour]</w:t>
-      </w:r>
-      <w:r>
-        <w:rPr>
-          <w:rFonts w:asciiTheme="majorHAnsi" w:hAnsiTheme="majorHAnsi" w:cstheme="majorHAnsi"/>
-          <w:color w:val="FF0000"/>
-          <w:sz w:val="26"/>
-          <w:szCs w:val="26"/>
-          <w:lang w:val="en-US"/>
-        </w:rPr>
-        <w:t xml:space="preserve"> and </w:t>
-      </w:r>
-      <w:r>
-        <w:rPr>
-          <w:rFonts w:asciiTheme="majorHAnsi" w:hAnsiTheme="majorHAnsi" w:cstheme="majorHAnsi"/>
-          <w:color w:val="FF0000"/>
-          <w:sz w:val="26"/>
-          <w:szCs w:val="26"/>
-          <w:lang w:val="en-US"/>
-        </w:rPr>
-        <w:t>timetable[timetable[“To”]==a][ETA]</w:t>
-      </w:r>
-      <w:r>
-        <w:rPr>
-          <w:rFonts w:asciiTheme="majorHAnsi" w:hAnsiTheme="majorHAnsi" w:cstheme="majorHAnsi"/>
-          <w:color w:val="FF0000"/>
-          <w:sz w:val="26"/>
-          <w:szCs w:val="26"/>
-          <w:lang w:val="en-US"/>
-        </w:rPr>
-        <w:t xml:space="preserve"> &lt; </w:t>
-      </w:r>
-      <w:r>
-        <w:rPr>
-          <w:rFonts w:asciiTheme="majorHAnsi" w:hAnsiTheme="majorHAnsi" w:cstheme="majorHAnsi"/>
-          <w:color w:val="FF0000"/>
-          <w:sz w:val="26"/>
-          <w:szCs w:val="26"/>
-          <w:lang w:val="en-US"/>
-        </w:rPr>
-        <w:t>assign_fleet[hour+1]</w:t>
-      </w:r>
-    </w:p>
-    <w:p>
-      <w:pPr>
-        <w:pStyle w:val="ListParagraph"/>
-        <w:jc w:val="both"/>
-        <w:rPr>
-          <w:rFonts w:asciiTheme="majorHAnsi" w:hAnsiTheme="majorHAnsi" w:cstheme="majorHAnsi"/>
-          <w:color w:val="FF0000"/>
-          <w:sz w:val="26"/>
-          <w:szCs w:val="26"/>
-          <w:lang w:val="en-US"/>
-        </w:rPr>
-      </w:pPr>
-      <w:r>
-        <w:rPr>
-          <w:rFonts w:asciiTheme="majorHAnsi" w:hAnsiTheme="majorHAnsi" w:cstheme="majorHAnsi"/>
-          <w:color w:val="FF0000"/>
-          <w:sz w:val="26"/>
-          <w:szCs w:val="26"/>
-          <w:lang w:val="en-US"/>
-        </w:rPr>
-        <w:t>-</w:t>
-      </w:r>
-      <w:r>
-        <w:rPr>
-          <w:rFonts w:asciiTheme="majorHAnsi" w:hAnsiTheme="majorHAnsi" w:cstheme="majorHAnsi"/>
-          <w:color w:val="FF0000"/>
-          <w:sz w:val="26"/>
-          <w:szCs w:val="26"/>
-          <w:lang w:val="en-US"/>
-        </w:rPr>
-        <w:t xml:space="preserve"> </w:t>
-      </w:r>
-      <w:r>
-        <w:rPr>
-          <w:rFonts w:asciiTheme="majorHAnsi" w:hAnsiTheme="majorHAnsi" w:cstheme="majorHAnsi"/>
-          <w:color w:val="FF0000"/>
-          <w:sz w:val="26"/>
-          <w:szCs w:val="26"/>
-          <w:lang w:val="en-US"/>
-        </w:rPr>
-        <w:t>sum assign_fleet if timetable[timetable[“</w:t>
-      </w:r>
-      <w:r>
-        <w:rPr>
-          <w:rFonts w:asciiTheme="majorHAnsi" w:hAnsiTheme="majorHAnsi" w:cstheme="majorHAnsi"/>
-          <w:color w:val="FF0000"/>
-          <w:sz w:val="26"/>
-          <w:szCs w:val="26"/>
-          <w:lang w:val="en-US"/>
-        </w:rPr>
-        <w:t>From</w:t>
-      </w:r>
-      <w:r>
-        <w:rPr>
-          <w:rFonts w:asciiTheme="majorHAnsi" w:hAnsiTheme="majorHAnsi" w:cstheme="majorHAnsi"/>
-          <w:color w:val="FF0000"/>
-          <w:sz w:val="26"/>
-          <w:szCs w:val="26"/>
-          <w:lang w:val="en-US"/>
-        </w:rPr>
-        <w:t>”]==a][ET</w:t>
-      </w:r>
-      <w:r>
-        <w:rPr>
-          <w:rFonts w:asciiTheme="majorHAnsi" w:hAnsiTheme="majorHAnsi" w:cstheme="majorHAnsi"/>
-          <w:color w:val="FF0000"/>
-          <w:sz w:val="26"/>
-          <w:szCs w:val="26"/>
-          <w:lang w:val="en-US"/>
-        </w:rPr>
-        <w:t>D</w:t>
-      </w:r>
-      <w:r>
-        <w:rPr>
-          <w:rFonts w:asciiTheme="majorHAnsi" w:hAnsiTheme="majorHAnsi" w:cstheme="majorHAnsi"/>
-          <w:color w:val="FF0000"/>
-          <w:sz w:val="26"/>
-          <w:szCs w:val="26"/>
-          <w:lang w:val="en-US"/>
-        </w:rPr>
-        <w:t>] &gt; assign_fleet[hour] and timetable[timetable[“</w:t>
-      </w:r>
-      <w:r>
-        <w:rPr>
-          <w:rFonts w:asciiTheme="majorHAnsi" w:hAnsiTheme="majorHAnsi" w:cstheme="majorHAnsi"/>
-          <w:color w:val="FF0000"/>
-          <w:sz w:val="26"/>
-          <w:szCs w:val="26"/>
-          <w:lang w:val="en-US"/>
-        </w:rPr>
-        <w:t>From</w:t>
-      </w:r>
-      <w:r>
-        <w:rPr>
-          <w:rFonts w:asciiTheme="majorHAnsi" w:hAnsiTheme="majorHAnsi" w:cstheme="majorHAnsi"/>
-          <w:color w:val="FF0000"/>
-          <w:sz w:val="26"/>
-          <w:szCs w:val="26"/>
-          <w:lang w:val="en-US"/>
-        </w:rPr>
-        <w:t>”]==a][ET</w:t>
-      </w:r>
-      <w:r>
-        <w:rPr>
-          <w:rFonts w:asciiTheme="majorHAnsi" w:hAnsiTheme="majorHAnsi" w:cstheme="majorHAnsi"/>
-          <w:color w:val="FF0000"/>
-          <w:sz w:val="26"/>
-          <w:szCs w:val="26"/>
-          <w:lang w:val="en-US"/>
-        </w:rPr>
-        <w:t>D</w:t>
-      </w:r>
-      <w:r>
-        <w:rPr>
-          <w:rFonts w:asciiTheme="majorHAnsi" w:hAnsiTheme="majorHAnsi" w:cstheme="majorHAnsi"/>
-          <w:color w:val="FF0000"/>
-          <w:sz w:val="26"/>
-          <w:szCs w:val="26"/>
-          <w:lang w:val="en-US"/>
-        </w:rPr>
-        <w:t>] &lt; assign_fleet[hour+1]</w:t>
-      </w:r>
-    </w:p>
-    <w:p>
-      <w:pPr>
-        <w:pStyle w:val="ListParagraph"/>
-        <w:jc w:val="both"/>
-        <w:rPr>
-          <w:rFonts w:asciiTheme="majorHAnsi" w:hAnsiTheme="majorHAnsi" w:cstheme="majorHAnsi"/>
-          <w:color w:val="FF0000"/>
-          <w:sz w:val="26"/>
-          <w:szCs w:val="26"/>
-          <w:lang w:val="en-US"/>
-        </w:rPr>
-      </w:pPr>
-      <w:r>
-        <w:rPr>
-          <w:rFonts w:asciiTheme="majorHAnsi" w:hAnsiTheme="majorHAnsi" w:cstheme="majorHAnsi"/>
-          <w:color w:val="FF0000"/>
-          <w:sz w:val="26"/>
-          <w:szCs w:val="26"/>
           <w:highlight w:val="yellow"/>
           <w:lang w:val="en-US"/>
         </w:rPr>
-        <w:t xml:space="preserve">(có thể trừ đi 1 khoản trong </w:t>
-      </w:r>
-      <w:r>
-        <w:rPr>
-          <w:rFonts w:asciiTheme="majorHAnsi" w:hAnsiTheme="majorHAnsi" w:cstheme="majorHAnsi"/>
-          <w:color w:val="FF0000"/>
-          <w:sz w:val="26"/>
-          <w:szCs w:val="26"/>
-          <w:highlight w:val="yellow"/>
-          <w:lang w:val="en-US"/>
-        </w:rPr>
-        <w:t>timetable[timetable[“To”]==a][ETA]</w:t>
-      </w:r>
-      <w:r>
-        <w:rPr>
-          <w:rFonts w:asciiTheme="majorHAnsi" w:hAnsiTheme="majorHAnsi" w:cstheme="majorHAnsi"/>
-          <w:color w:val="FF0000"/>
-          <w:sz w:val="26"/>
-          <w:szCs w:val="26"/>
-          <w:highlight w:val="yellow"/>
-          <w:lang w:val="en-US"/>
-        </w:rPr>
-        <w:t xml:space="preserve"> để tính là groundtime)</w:t>
+        <w:t>(có thể trừ đi 1 khoản trong timetable[timetable[“To”]==a][ETA] để tính là groundtime)</w:t>
       </w:r>
     </w:p>
     <w:p>
@@ -5290,8 +5040,6 @@
         </w:rPr>
         <w:t>Bổ sung thêm constraint về các chuyến bay bắt buộc phải bay</w:t>
       </w:r>
-      <w:bookmarkStart w:id="0" w:name="_GoBack"/>
-      <w:bookmarkEnd w:id="0"/>
     </w:p>
     <w:p>
       <w:pPr>
@@ -5628,7 +5376,17 @@
           <w:szCs w:val="26"/>
           <w:lang w:val="en-US"/>
         </w:rPr>
-        <w:t>phải sử dụng loại tàu bay giống nhau</w:t>
+        <w:t xml:space="preserve">phải sử </w:t>
+      </w:r>
+      <w:r>
+        <w:rPr>
+          <w:rFonts w:asciiTheme="majorHAnsi" w:hAnsiTheme="majorHAnsi" w:cstheme="majorHAnsi"/>
+          <w:sz w:val="26"/>
+          <w:szCs w:val="26"/>
+          <w:lang w:val="en-US"/>
+        </w:rPr>
+        <w:lastRenderedPageBreak/>
+        <w:t>dụng loại tàu bay giống nhau</w:t>
       </w:r>
       <w:r>
         <w:rPr>
@@ -5709,17 +5467,7 @@
           <w:szCs w:val="26"/>
           <w:lang w:val="en-US"/>
         </w:rPr>
-        <w:t xml:space="preserve"> cũng tương </w:t>
-      </w:r>
-      <w:r>
-        <w:rPr>
-          <w:rFonts w:asciiTheme="majorHAnsi" w:hAnsiTheme="majorHAnsi" w:cstheme="majorHAnsi"/>
-          <w:sz w:val="26"/>
-          <w:szCs w:val="26"/>
-          <w:lang w:val="en-US"/>
-        </w:rPr>
-        <w:lastRenderedPageBreak/>
-        <w:t>tự</w:t>
+        <w:t xml:space="preserve"> cũng tương tự</w:t>
       </w:r>
       <w:r>
         <w:rPr>
@@ -6195,7 +5943,7 @@
           <w:lang w:val="en-US"/>
         </w:rPr>
       </w:pPr>
-      <w:bookmarkStart w:id="1" w:name="_Hlk92719979"/>
+      <w:bookmarkStart w:id="0" w:name="_Hlk92719979"/>
       <w:r>
         <w:rPr>
           <w:rFonts w:asciiTheme="majorHAnsi" w:hAnsiTheme="majorHAnsi" w:cstheme="majorHAnsi"/>
@@ -6268,7 +6016,7 @@
         <w:t>Note for variables</w:t>
       </w:r>
     </w:p>
-    <w:bookmarkEnd w:id="1"/>
+    <w:bookmarkEnd w:id="0"/>
     <w:p>
       <w:pPr>
         <w:pStyle w:val="ListParagraph"/>
@@ -6585,7 +6333,6 @@
           <w:szCs w:val="26"/>
           <w:lang w:val="en-US"/>
         </w:rPr>
-        <w:lastRenderedPageBreak/>
         <w:t>Note for constraints</w:t>
       </w:r>
     </w:p>
@@ -6643,7 +6390,7 @@
 </file>
 
 <file path=word/numbering.xml><?xml version="1.0" encoding="utf-8"?>
-<w:numbering xmlns:wpc="http://schemas.microsoft.com/office/word/2010/wordprocessingCanvas" xmlns:cx="http://schemas.microsoft.com/office/drawing/2014/chartex" xmlns:cx1="http://schemas.microsoft.com/office/drawing/2015/9/8/chartex" xmlns:cx2="http://schemas.microsoft.com/office/drawing/2015/10/21/chartex" xmlns:cx3="http://schemas.microsoft.com/office/drawing/2016/5/9/chartex" xmlns:cx4="http://schemas.microsoft.com/office/drawing/2016/5/10/chartex" xmlns:cx5="http://schemas.microsoft.com/office/drawing/2016/5/11/chartex" xmlns:cx6="http://schemas.microsoft.com/office/drawing/2016/5/12/chartex" xmlns:cx7="http://schemas.microsoft.com/office/drawing/2016/5/13/chartex" xmlns:cx8="http://schemas.microsoft.com/office/drawing/2016/5/14/chartex" xmlns:mc="http://schemas.openxmlformats.org/markup-compatibility/2006" xmlns:aink="http://schemas.microsoft.com/office/drawing/2016/ink" xmlns:am3d="http://schemas.microsoft.com/office/drawing/2017/model3d" xmlns:o="urn:schemas-microsoft-com:office:office" xmlns:r="http://schemas.openxmlformats.org/officeDocument/2006/relationships" xmlns:m="http://schemas.openxmlformats.org/officeDocument/2006/math" xmlns:v="urn:schemas-microsoft-com:vml" xmlns:wp14="http://schemas.microsoft.com/office/word/2010/wordprocessingDrawing" xmlns:wp="http://schemas.openxmlformats.org/drawingml/2006/wordprocessingDrawing" xmlns:w10="urn:schemas-microsoft-com:office:word" xmlns:w="http://schemas.openxmlformats.org/wordprocessingml/2006/main" xmlns:w14="http://schemas.microsoft.com/office/word/2010/wordml" xmlns:w15="http://schemas.microsoft.com/office/word/2012/wordml" xmlns:w16cid="http://schemas.microsoft.com/office/word/2016/wordml/cid" xmlns:w16se="http://schemas.microsoft.com/office/word/2015/wordml/symex" xmlns:wpg="http://schemas.microsoft.com/office/word/2010/wordprocessingGroup" xmlns:wpi="http://schemas.microsoft.com/office/word/2010/wordprocessingInk" xmlns:wne="http://schemas.microsoft.com/office/word/2006/wordml" xmlns:wps="http://schemas.microsoft.com/office/word/2010/wordprocessingShape" mc:Ignorable="w14 w15 w16se w16cid wp14">
+<w:numbering xmlns:wpc="http://schemas.microsoft.com/office/word/2010/wordprocessingCanvas" xmlns:cx="http://schemas.microsoft.com/office/drawing/2014/chartex" xmlns:cx1="http://schemas.microsoft.com/office/drawing/2015/9/8/chartex" xmlns:cx2="http://schemas.microsoft.com/office/drawing/2015/10/21/chartex" xmlns:cx3="http://schemas.microsoft.com/office/drawing/2016/5/9/chartex" xmlns:cx4="http://schemas.microsoft.com/office/drawing/2016/5/10/chartex" xmlns:cx5="http://schemas.microsoft.com/office/drawing/2016/5/11/chartex" xmlns:cx6="http://schemas.microsoft.com/office/drawing/2016/5/12/chartex" xmlns:cx7="http://schemas.microsoft.com/office/drawing/2016/5/13/chartex" xmlns:cx8="http://schemas.microsoft.com/office/drawing/2016/5/14/chartex" xmlns:mc="http://schemas.openxmlformats.org/markup-compatibility/2006" xmlns:aink="http://schemas.microsoft.com/office/drawing/2016/ink" xmlns:am3d="http://schemas.microsoft.com/office/drawing/2017/model3d" xmlns:o="urn:schemas-microsoft-com:office:office" xmlns:oel="http://schemas.microsoft.com/office/2019/extlst" xmlns:r="http://schemas.openxmlformats.org/officeDocument/2006/relationships" xmlns:m="http://schemas.openxmlformats.org/officeDocument/2006/math" xmlns:v="urn:schemas-microsoft-com:vml" xmlns:wp14="http://schemas.microsoft.com/office/word/2010/wordprocessingDrawing" xmlns:wp="http://schemas.openxmlformats.org/drawingml/2006/wordprocessingDrawing" xmlns:w10="urn:schemas-microsoft-com:office:word" xmlns:w="http://schemas.openxmlformats.org/wordprocessingml/2006/main" xmlns:w14="http://schemas.microsoft.com/office/word/2010/wordml" xmlns:w15="http://schemas.microsoft.com/office/word/2012/wordml" xmlns:w16cex="http://schemas.microsoft.com/office/word/2018/wordml/cex" xmlns:w16cid="http://schemas.microsoft.com/office/word/2016/wordml/cid" xmlns:w16="http://schemas.microsoft.com/office/word/2018/wordml" xmlns:w16sdtdh="http://schemas.microsoft.com/office/word/2020/wordml/sdtdatahash" xmlns:w16se="http://schemas.microsoft.com/office/word/2015/wordml/symex" xmlns:wpg="http://schemas.microsoft.com/office/word/2010/wordprocessingGroup" xmlns:wpi="http://schemas.microsoft.com/office/word/2010/wordprocessingInk" xmlns:wne="http://schemas.microsoft.com/office/word/2006/wordml" xmlns:wps="http://schemas.microsoft.com/office/word/2010/wordprocessingShape" mc:Ignorable="w14 w15 w16se w16cid w16 w16cex w16sdtdh wp14">
   <w:abstractNum w:abstractNumId="0" w15:restartNumberingAfterBreak="0">
     <w:nsid w:val="3EA16C40"/>
     <w:multiLevelType w:val="hybridMultilevel"/>
@@ -6842,17 +6589,17 @@
       </w:rPr>
     </w:lvl>
   </w:abstractNum>
-  <w:num w:numId="1">
+  <w:num w:numId="1" w16cid:durableId="2060207985">
     <w:abstractNumId w:val="0"/>
   </w:num>
-  <w:num w:numId="2">
+  <w:num w:numId="2" w16cid:durableId="1321077571">
     <w:abstractNumId w:val="1"/>
   </w:num>
 </w:numbering>
 </file>
 
 <file path=word/styles.xml><?xml version="1.0" encoding="utf-8"?>
-<w:styles xmlns:mc="http://schemas.openxmlformats.org/markup-compatibility/2006" xmlns:r="http://schemas.openxmlformats.org/officeDocument/2006/relationships" xmlns:w="http://schemas.openxmlformats.org/wordprocessingml/2006/main" xmlns:w14="http://schemas.microsoft.com/office/word/2010/wordml" xmlns:w15="http://schemas.microsoft.com/office/word/2012/wordml" xmlns:w16cid="http://schemas.microsoft.com/office/word/2016/wordml/cid" xmlns:w16se="http://schemas.microsoft.com/office/word/2015/wordml/symex" mc:Ignorable="w14 w15 w16se w16cid">
+<w:styles xmlns:mc="http://schemas.openxmlformats.org/markup-compatibility/2006" xmlns:r="http://schemas.openxmlformats.org/officeDocument/2006/relationships" xmlns:w="http://schemas.openxmlformats.org/wordprocessingml/2006/main" xmlns:w14="http://schemas.microsoft.com/office/word/2010/wordml" xmlns:w15="http://schemas.microsoft.com/office/word/2012/wordml" xmlns:w16cex="http://schemas.microsoft.com/office/word/2018/wordml/cex" xmlns:w16cid="http://schemas.microsoft.com/office/word/2016/wordml/cid" xmlns:w16="http://schemas.microsoft.com/office/word/2018/wordml" xmlns:w16sdtdh="http://schemas.microsoft.com/office/word/2020/wordml/sdtdatahash" xmlns:w16se="http://schemas.microsoft.com/office/word/2015/wordml/symex" mc:Ignorable="w14 w15 w16se w16cid w16 w16cex w16sdtdh">
   <w:docDefaults>
     <w:rPrDefault>
       <w:rPr>
@@ -6868,7 +6615,7 @@
       </w:pPr>
     </w:pPrDefault>
   </w:docDefaults>
-  <w:latentStyles w:defLockedState="0" w:defUIPriority="99" w:defSemiHidden="0" w:defUnhideWhenUsed="0" w:defQFormat="0" w:count="375">
+  <w:latentStyles w:defLockedState="0" w:defUIPriority="99" w:defSemiHidden="0" w:defUnhideWhenUsed="0" w:defQFormat="0" w:count="376">
     <w:lsdException w:name="Normal" w:uiPriority="0" w:qFormat="1"/>
     <w:lsdException w:name="heading 1" w:uiPriority="9" w:qFormat="1"/>
     <w:lsdException w:name="heading 2" w:semiHidden="1" w:uiPriority="9" w:unhideWhenUsed="1" w:qFormat="1"/>
@@ -6974,7 +6721,6 @@
     <w:lsdException w:name="HTML Sample" w:semiHidden="1" w:unhideWhenUsed="1"/>
     <w:lsdException w:name="HTML Typewriter" w:semiHidden="1" w:unhideWhenUsed="1"/>
     <w:lsdException w:name="HTML Variable" w:semiHidden="1" w:unhideWhenUsed="1"/>
-    <w:lsdException w:name="Normal Table" w:semiHidden="1" w:unhideWhenUsed="1"/>
     <w:lsdException w:name="annotation subject" w:semiHidden="1" w:unhideWhenUsed="1"/>
     <w:lsdException w:name="No List" w:semiHidden="1" w:unhideWhenUsed="1"/>
     <w:lsdException w:name="Outline List 1" w:semiHidden="1" w:unhideWhenUsed="1"/>
@@ -7021,10 +6767,8 @@
     <w:lsdException w:name="Table Subtle 2" w:semiHidden="1" w:unhideWhenUsed="1"/>
     <w:lsdException w:name="Table Web 1" w:semiHidden="1" w:unhideWhenUsed="1"/>
     <w:lsdException w:name="Table Web 2" w:semiHidden="1" w:unhideWhenUsed="1"/>
-    <w:lsdException w:name="Table Web 3" w:semiHidden="1" w:unhideWhenUsed="1"/>
     <w:lsdException w:name="Balloon Text" w:semiHidden="1" w:unhideWhenUsed="1"/>
     <w:lsdException w:name="Table Grid" w:uiPriority="39"/>
-    <w:lsdException w:name="Table Theme" w:semiHidden="1" w:unhideWhenUsed="1"/>
     <w:lsdException w:name="Placeholder Text" w:semiHidden="1"/>
     <w:lsdException w:name="No Spacing" w:uiPriority="1" w:qFormat="1"/>
     <w:lsdException w:name="Light Shading" w:uiPriority="60"/>
@@ -7244,6 +6988,7 @@
     <w:lsdException w:name="Smart Hyperlink" w:semiHidden="1" w:unhideWhenUsed="1"/>
     <w:lsdException w:name="Hashtag" w:semiHidden="1" w:unhideWhenUsed="1"/>
     <w:lsdException w:name="Unresolved Mention" w:semiHidden="1" w:unhideWhenUsed="1"/>
+    <w:lsdException w:name="Smart Link" w:semiHidden="1" w:unhideWhenUsed="1"/>
   </w:latentStyles>
   <w:style w:type="paragraph" w:default="1" w:styleId="Normal">
     <w:name w:val="Normal"/>

</xml_diff>

<commit_message>
add coverage constraint and fleet constraint
</commit_message>
<xml_diff>
--- a/Mô-tả-fleet-assignment-model.docx
+++ b/Mô-tả-fleet-assignment-model.docx
@@ -1,6 +1,6 @@
 
 <file path=word/document.xml><?xml version="1.0" encoding="utf-8"?>
-<w:document xmlns:wpc="http://schemas.microsoft.com/office/word/2010/wordprocessingCanvas" xmlns:cx="http://schemas.microsoft.com/office/drawing/2014/chartex" xmlns:cx1="http://schemas.microsoft.com/office/drawing/2015/9/8/chartex" xmlns:cx2="http://schemas.microsoft.com/office/drawing/2015/10/21/chartex" xmlns:cx3="http://schemas.microsoft.com/office/drawing/2016/5/9/chartex" xmlns:cx4="http://schemas.microsoft.com/office/drawing/2016/5/10/chartex" xmlns:cx5="http://schemas.microsoft.com/office/drawing/2016/5/11/chartex" xmlns:cx6="http://schemas.microsoft.com/office/drawing/2016/5/12/chartex" xmlns:cx7="http://schemas.microsoft.com/office/drawing/2016/5/13/chartex" xmlns:cx8="http://schemas.microsoft.com/office/drawing/2016/5/14/chartex" xmlns:mc="http://schemas.openxmlformats.org/markup-compatibility/2006" xmlns:aink="http://schemas.microsoft.com/office/drawing/2016/ink" xmlns:am3d="http://schemas.microsoft.com/office/drawing/2017/model3d" xmlns:o="urn:schemas-microsoft-com:office:office" xmlns:oel="http://schemas.microsoft.com/office/2019/extlst" xmlns:r="http://schemas.openxmlformats.org/officeDocument/2006/relationships" xmlns:m="http://schemas.openxmlformats.org/officeDocument/2006/math" xmlns:v="urn:schemas-microsoft-com:vml" xmlns:wp14="http://schemas.microsoft.com/office/word/2010/wordprocessingDrawing" xmlns:wp="http://schemas.openxmlformats.org/drawingml/2006/wordprocessingDrawing" xmlns:w10="urn:schemas-microsoft-com:office:word" xmlns:w="http://schemas.openxmlformats.org/wordprocessingml/2006/main" xmlns:w14="http://schemas.microsoft.com/office/word/2010/wordml" xmlns:w15="http://schemas.microsoft.com/office/word/2012/wordml" xmlns:w16cex="http://schemas.microsoft.com/office/word/2018/wordml/cex" xmlns:w16cid="http://schemas.microsoft.com/office/word/2016/wordml/cid" xmlns:w16="http://schemas.microsoft.com/office/word/2018/wordml" xmlns:w16sdtdh="http://schemas.microsoft.com/office/word/2020/wordml/sdtdatahash" xmlns:w16se="http://schemas.microsoft.com/office/word/2015/wordml/symex" xmlns:wpg="http://schemas.microsoft.com/office/word/2010/wordprocessingGroup" xmlns:wpi="http://schemas.microsoft.com/office/word/2010/wordprocessingInk" xmlns:wne="http://schemas.microsoft.com/office/word/2006/wordml" xmlns:wps="http://schemas.microsoft.com/office/word/2010/wordprocessingShape" mc:Ignorable="w14 w15 w16se w16cid w16 w16cex w16sdtdh wp14">
+<w:document xmlns:wpc="http://schemas.microsoft.com/office/word/2010/wordprocessingCanvas" xmlns:cx="http://schemas.microsoft.com/office/drawing/2014/chartex" xmlns:cx1="http://schemas.microsoft.com/office/drawing/2015/9/8/chartex" xmlns:cx2="http://schemas.microsoft.com/office/drawing/2015/10/21/chartex" xmlns:cx3="http://schemas.microsoft.com/office/drawing/2016/5/9/chartex" xmlns:cx4="http://schemas.microsoft.com/office/drawing/2016/5/10/chartex" xmlns:cx5="http://schemas.microsoft.com/office/drawing/2016/5/11/chartex" xmlns:cx6="http://schemas.microsoft.com/office/drawing/2016/5/12/chartex" xmlns:cx7="http://schemas.microsoft.com/office/drawing/2016/5/13/chartex" xmlns:cx8="http://schemas.microsoft.com/office/drawing/2016/5/14/chartex" xmlns:mc="http://schemas.openxmlformats.org/markup-compatibility/2006" xmlns:aink="http://schemas.microsoft.com/office/drawing/2016/ink" xmlns:am3d="http://schemas.microsoft.com/office/drawing/2017/model3d" xmlns:o="urn:schemas-microsoft-com:office:office" xmlns:r="http://schemas.openxmlformats.org/officeDocument/2006/relationships" xmlns:m="http://schemas.openxmlformats.org/officeDocument/2006/math" xmlns:v="urn:schemas-microsoft-com:vml" xmlns:wp14="http://schemas.microsoft.com/office/word/2010/wordprocessingDrawing" xmlns:wp="http://schemas.openxmlformats.org/drawingml/2006/wordprocessingDrawing" xmlns:w10="urn:schemas-microsoft-com:office:word" xmlns:w="http://schemas.openxmlformats.org/wordprocessingml/2006/main" xmlns:w14="http://schemas.microsoft.com/office/word/2010/wordml" xmlns:w15="http://schemas.microsoft.com/office/word/2012/wordml" xmlns:w16cid="http://schemas.microsoft.com/office/word/2016/wordml/cid" xmlns:w16se="http://schemas.microsoft.com/office/word/2015/wordml/symex" xmlns:wpg="http://schemas.microsoft.com/office/word/2010/wordprocessingGroup" xmlns:wpi="http://schemas.microsoft.com/office/word/2010/wordprocessingInk" xmlns:wne="http://schemas.microsoft.com/office/word/2006/wordml" xmlns:wps="http://schemas.microsoft.com/office/word/2010/wordprocessingShape" mc:Ignorable="w14 w15 w16se w16cid wp14">
   <w:body>
     <w:p>
       <w:pPr>
@@ -1065,20 +1065,20 @@
     <w:tbl>
       <w:tblPr>
         <w:tblStyle w:val="TableGrid"/>
-        <w:tblW w:w="9016" w:type="dxa"/>
+        <w:tblW w:w="8216" w:type="dxa"/>
         <w:jc w:val="center"/>
         <w:tblLook w:val="04A0" w:firstRow="1" w:lastRow="0" w:firstColumn="1" w:lastColumn="0" w:noHBand="0" w:noVBand="1"/>
       </w:tblPr>
       <w:tblGrid>
-        <w:gridCol w:w="1184"/>
-        <w:gridCol w:w="951"/>
-        <w:gridCol w:w="931"/>
-        <w:gridCol w:w="1048"/>
-        <w:gridCol w:w="1035"/>
-        <w:gridCol w:w="1031"/>
-        <w:gridCol w:w="1000"/>
-        <w:gridCol w:w="921"/>
-        <w:gridCol w:w="915"/>
+        <w:gridCol w:w="1126"/>
+        <w:gridCol w:w="1070"/>
+        <w:gridCol w:w="780"/>
+        <w:gridCol w:w="748"/>
+        <w:gridCol w:w="847"/>
+        <w:gridCol w:w="949"/>
+        <w:gridCol w:w="883"/>
+        <w:gridCol w:w="916"/>
+        <w:gridCol w:w="897"/>
       </w:tblGrid>
       <w:tr>
         <w:trPr>
@@ -1087,7 +1087,35 @@
         </w:trPr>
         <w:tc>
           <w:tcPr>
-            <w:tcW w:w="1184" w:type="dxa"/>
+            <w:tcW w:w="1078" w:type="dxa"/>
+            <w:vAlign w:val="center"/>
+          </w:tcPr>
+          <w:p>
+            <w:pPr>
+              <w:pStyle w:val="ListParagraph"/>
+              <w:ind w:left="0"/>
+              <w:jc w:val="center"/>
+              <w:rPr>
+                <w:rFonts w:asciiTheme="majorHAnsi" w:hAnsiTheme="majorHAnsi" w:cstheme="majorHAnsi"/>
+                <w:sz w:val="26"/>
+                <w:szCs w:val="26"/>
+                <w:lang w:val="en-US"/>
+              </w:rPr>
+            </w:pPr>
+            <w:r>
+              <w:rPr>
+                <w:rFonts w:asciiTheme="majorHAnsi" w:hAnsiTheme="majorHAnsi" w:cstheme="majorHAnsi"/>
+                <w:sz w:val="26"/>
+                <w:szCs w:val="26"/>
+                <w:lang w:val="en-US"/>
+              </w:rPr>
+              <w:t>Index</w:t>
+            </w:r>
+          </w:p>
+        </w:tc>
+        <w:tc>
+          <w:tcPr>
+            <w:tcW w:w="1078" w:type="dxa"/>
             <w:vAlign w:val="center"/>
           </w:tcPr>
           <w:p>
@@ -1115,63 +1143,7 @@
         </w:tc>
         <w:tc>
           <w:tcPr>
-            <w:tcW w:w="951" w:type="dxa"/>
-            <w:vAlign w:val="center"/>
-          </w:tcPr>
-          <w:p>
-            <w:pPr>
-              <w:pStyle w:val="ListParagraph"/>
-              <w:ind w:left="0"/>
-              <w:jc w:val="center"/>
-              <w:rPr>
-                <w:rFonts w:asciiTheme="majorHAnsi" w:hAnsiTheme="majorHAnsi" w:cstheme="majorHAnsi"/>
-                <w:sz w:val="26"/>
-                <w:szCs w:val="26"/>
-                <w:lang w:val="en-US"/>
-              </w:rPr>
-            </w:pPr>
-            <w:r>
-              <w:rPr>
-                <w:rFonts w:asciiTheme="majorHAnsi" w:hAnsiTheme="majorHAnsi" w:cstheme="majorHAnsi"/>
-                <w:sz w:val="26"/>
-                <w:szCs w:val="26"/>
-                <w:lang w:val="en-US"/>
-              </w:rPr>
-              <w:t>Số hiệu cbay</w:t>
-            </w:r>
-          </w:p>
-        </w:tc>
-        <w:tc>
-          <w:tcPr>
-            <w:tcW w:w="931" w:type="dxa"/>
-            <w:vAlign w:val="center"/>
-          </w:tcPr>
-          <w:p>
-            <w:pPr>
-              <w:pStyle w:val="ListParagraph"/>
-              <w:ind w:left="0"/>
-              <w:jc w:val="center"/>
-              <w:rPr>
-                <w:rFonts w:asciiTheme="majorHAnsi" w:hAnsiTheme="majorHAnsi" w:cstheme="majorHAnsi"/>
-                <w:sz w:val="26"/>
-                <w:szCs w:val="26"/>
-                <w:lang w:val="en-US"/>
-              </w:rPr>
-            </w:pPr>
-            <w:r>
-              <w:rPr>
-                <w:rFonts w:asciiTheme="majorHAnsi" w:hAnsiTheme="majorHAnsi" w:cstheme="majorHAnsi"/>
-                <w:sz w:val="26"/>
-                <w:szCs w:val="26"/>
-                <w:lang w:val="en-US"/>
-              </w:rPr>
-              <w:t>AC type</w:t>
-            </w:r>
-          </w:p>
-        </w:tc>
-        <w:tc>
-          <w:tcPr>
-            <w:tcW w:w="1048" w:type="dxa"/>
+            <w:tcW w:w="780" w:type="dxa"/>
             <w:vAlign w:val="center"/>
           </w:tcPr>
           <w:p>
@@ -1199,7 +1171,7 @@
         </w:tc>
         <w:tc>
           <w:tcPr>
-            <w:tcW w:w="1035" w:type="dxa"/>
+            <w:tcW w:w="748" w:type="dxa"/>
             <w:vAlign w:val="center"/>
           </w:tcPr>
           <w:p>
@@ -1227,7 +1199,91 @@
         </w:tc>
         <w:tc>
           <w:tcPr>
-            <w:tcW w:w="1031" w:type="dxa"/>
+            <w:tcW w:w="855" w:type="dxa"/>
+            <w:vAlign w:val="center"/>
+          </w:tcPr>
+          <w:p>
+            <w:pPr>
+              <w:pStyle w:val="ListParagraph"/>
+              <w:ind w:left="0"/>
+              <w:jc w:val="center"/>
+              <w:rPr>
+                <w:rFonts w:asciiTheme="majorHAnsi" w:hAnsiTheme="majorHAnsi" w:cstheme="majorHAnsi"/>
+                <w:sz w:val="26"/>
+                <w:szCs w:val="26"/>
+                <w:lang w:val="en-US"/>
+              </w:rPr>
+            </w:pPr>
+            <w:r>
+              <w:rPr>
+                <w:rFonts w:asciiTheme="majorHAnsi" w:hAnsiTheme="majorHAnsi" w:cstheme="majorHAnsi"/>
+                <w:sz w:val="26"/>
+                <w:szCs w:val="26"/>
+                <w:lang w:val="en-US"/>
+              </w:rPr>
+              <w:t xml:space="preserve">Số hiệu </w:t>
+            </w:r>
+          </w:p>
+        </w:tc>
+        <w:tc>
+          <w:tcPr>
+            <w:tcW w:w="954" w:type="dxa"/>
+            <w:vAlign w:val="center"/>
+          </w:tcPr>
+          <w:p>
+            <w:pPr>
+              <w:pStyle w:val="ListParagraph"/>
+              <w:ind w:left="0"/>
+              <w:jc w:val="center"/>
+              <w:rPr>
+                <w:rFonts w:asciiTheme="majorHAnsi" w:hAnsiTheme="majorHAnsi" w:cstheme="majorHAnsi"/>
+                <w:sz w:val="26"/>
+                <w:szCs w:val="26"/>
+                <w:lang w:val="en-US"/>
+              </w:rPr>
+            </w:pPr>
+            <w:r>
+              <w:rPr>
+                <w:rFonts w:asciiTheme="majorHAnsi" w:hAnsiTheme="majorHAnsi" w:cstheme="majorHAnsi"/>
+                <w:sz w:val="26"/>
+                <w:szCs w:val="26"/>
+                <w:lang w:val="en-US"/>
+              </w:rPr>
+              <w:t>DOW</w:t>
+            </w:r>
+          </w:p>
+        </w:tc>
+        <w:tc>
+          <w:tcPr>
+            <w:tcW w:w="895" w:type="dxa"/>
+            <w:vAlign w:val="center"/>
+          </w:tcPr>
+          <w:p>
+            <w:pPr>
+              <w:pStyle w:val="ListParagraph"/>
+              <w:ind w:left="0"/>
+              <w:jc w:val="center"/>
+              <w:rPr>
+                <w:rFonts w:asciiTheme="majorHAnsi" w:hAnsiTheme="majorHAnsi" w:cstheme="majorHAnsi"/>
+                <w:sz w:val="26"/>
+                <w:szCs w:val="26"/>
+                <w:lang w:val="en-US"/>
+              </w:rPr>
+            </w:pPr>
+            <w:r>
+              <w:rPr>
+                <w:rFonts w:asciiTheme="majorHAnsi" w:hAnsiTheme="majorHAnsi" w:cstheme="majorHAnsi"/>
+                <w:sz w:val="26"/>
+                <w:szCs w:val="26"/>
+                <w:lang w:val="en-US"/>
+              </w:rPr>
+              <w:t xml:space="preserve">AC </w:t>
+            </w:r>
+          </w:p>
+        </w:tc>
+        <w:tc>
+          <w:tcPr>
+            <w:tcW w:w="924" w:type="dxa"/>
             <w:vAlign w:val="center"/>
           </w:tcPr>
           <w:p>
@@ -1255,7 +1311,7 @@
         </w:tc>
         <w:tc>
           <w:tcPr>
-            <w:tcW w:w="1000" w:type="dxa"/>
+            <w:tcW w:w="904" w:type="dxa"/>
             <w:vAlign w:val="center"/>
           </w:tcPr>
           <w:p>
@@ -1278,62 +1334,6 @@
                 <w:lang w:val="en-US"/>
               </w:rPr>
               <w:t>ETA</w:t>
-            </w:r>
-          </w:p>
-        </w:tc>
-        <w:tc>
-          <w:tcPr>
-            <w:tcW w:w="921" w:type="dxa"/>
-            <w:vAlign w:val="center"/>
-          </w:tcPr>
-          <w:p>
-            <w:pPr>
-              <w:pStyle w:val="ListParagraph"/>
-              <w:ind w:left="0"/>
-              <w:jc w:val="center"/>
-              <w:rPr>
-                <w:rFonts w:asciiTheme="majorHAnsi" w:hAnsiTheme="majorHAnsi" w:cstheme="majorHAnsi"/>
-                <w:sz w:val="26"/>
-                <w:szCs w:val="26"/>
-                <w:lang w:val="en-US"/>
-              </w:rPr>
-            </w:pPr>
-            <w:r>
-              <w:rPr>
-                <w:rFonts w:asciiTheme="majorHAnsi" w:hAnsiTheme="majorHAnsi" w:cstheme="majorHAnsi"/>
-                <w:sz w:val="26"/>
-                <w:szCs w:val="26"/>
-                <w:lang w:val="en-US"/>
-              </w:rPr>
-              <w:t>BH</w:t>
-            </w:r>
-          </w:p>
-        </w:tc>
-        <w:tc>
-          <w:tcPr>
-            <w:tcW w:w="915" w:type="dxa"/>
-            <w:vAlign w:val="center"/>
-          </w:tcPr>
-          <w:p>
-            <w:pPr>
-              <w:pStyle w:val="ListParagraph"/>
-              <w:ind w:left="0"/>
-              <w:jc w:val="center"/>
-              <w:rPr>
-                <w:rFonts w:asciiTheme="majorHAnsi" w:hAnsiTheme="majorHAnsi" w:cstheme="majorHAnsi"/>
-                <w:sz w:val="26"/>
-                <w:szCs w:val="26"/>
-                <w:lang w:val="en-US"/>
-              </w:rPr>
-            </w:pPr>
-            <w:r>
-              <w:rPr>
-                <w:rFonts w:asciiTheme="majorHAnsi" w:hAnsiTheme="majorHAnsi" w:cstheme="majorHAnsi"/>
-                <w:sz w:val="26"/>
-                <w:szCs w:val="26"/>
-                <w:lang w:val="en-US"/>
-              </w:rPr>
-              <w:t>FH</w:t>
             </w:r>
           </w:p>
         </w:tc>
@@ -1345,7 +1345,35 @@
         </w:trPr>
         <w:tc>
           <w:tcPr>
-            <w:tcW w:w="1184" w:type="dxa"/>
+            <w:tcW w:w="1078" w:type="dxa"/>
+            <w:vAlign w:val="center"/>
+          </w:tcPr>
+          <w:p>
+            <w:pPr>
+              <w:pStyle w:val="ListParagraph"/>
+              <w:ind w:left="0"/>
+              <w:jc w:val="center"/>
+              <w:rPr>
+                <w:rFonts w:asciiTheme="majorHAnsi" w:hAnsiTheme="majorHAnsi" w:cstheme="majorHAnsi"/>
+                <w:sz w:val="26"/>
+                <w:szCs w:val="26"/>
+                <w:lang w:val="en-US"/>
+              </w:rPr>
+            </w:pPr>
+            <w:r>
+              <w:rPr>
+                <w:rFonts w:asciiTheme="majorHAnsi" w:hAnsiTheme="majorHAnsi" w:cstheme="majorHAnsi"/>
+                <w:sz w:val="26"/>
+                <w:szCs w:val="26"/>
+                <w:lang w:val="en-US"/>
+              </w:rPr>
+              <w:t>0011350</w:t>
+            </w:r>
+          </w:p>
+        </w:tc>
+        <w:tc>
+          <w:tcPr>
+            <w:tcW w:w="1078" w:type="dxa"/>
             <w:vAlign w:val="center"/>
           </w:tcPr>
           <w:p>
@@ -1373,7 +1401,63 @@
         </w:tc>
         <w:tc>
           <w:tcPr>
-            <w:tcW w:w="951" w:type="dxa"/>
+            <w:tcW w:w="780" w:type="dxa"/>
+            <w:vAlign w:val="center"/>
+          </w:tcPr>
+          <w:p>
+            <w:pPr>
+              <w:pStyle w:val="ListParagraph"/>
+              <w:ind w:left="0"/>
+              <w:jc w:val="center"/>
+              <w:rPr>
+                <w:rFonts w:asciiTheme="majorHAnsi" w:hAnsiTheme="majorHAnsi" w:cstheme="majorHAnsi"/>
+                <w:sz w:val="26"/>
+                <w:szCs w:val="26"/>
+                <w:lang w:val="en-US"/>
+              </w:rPr>
+            </w:pPr>
+            <w:r>
+              <w:rPr>
+                <w:rFonts w:asciiTheme="majorHAnsi" w:hAnsiTheme="majorHAnsi" w:cstheme="majorHAnsi"/>
+                <w:sz w:val="26"/>
+                <w:szCs w:val="26"/>
+                <w:lang w:val="en-US"/>
+              </w:rPr>
+              <w:t>HAN</w:t>
+            </w:r>
+          </w:p>
+        </w:tc>
+        <w:tc>
+          <w:tcPr>
+            <w:tcW w:w="748" w:type="dxa"/>
+            <w:vAlign w:val="center"/>
+          </w:tcPr>
+          <w:p>
+            <w:pPr>
+              <w:pStyle w:val="ListParagraph"/>
+              <w:ind w:left="0"/>
+              <w:jc w:val="center"/>
+              <w:rPr>
+                <w:rFonts w:asciiTheme="majorHAnsi" w:hAnsiTheme="majorHAnsi" w:cstheme="majorHAnsi"/>
+                <w:sz w:val="26"/>
+                <w:szCs w:val="26"/>
+                <w:lang w:val="en-US"/>
+              </w:rPr>
+            </w:pPr>
+            <w:r>
+              <w:rPr>
+                <w:rFonts w:asciiTheme="majorHAnsi" w:hAnsiTheme="majorHAnsi" w:cstheme="majorHAnsi"/>
+                <w:sz w:val="26"/>
+                <w:szCs w:val="26"/>
+                <w:lang w:val="en-US"/>
+              </w:rPr>
+              <w:t>SGN</w:t>
+            </w:r>
+          </w:p>
+        </w:tc>
+        <w:tc>
+          <w:tcPr>
+            <w:tcW w:w="855" w:type="dxa"/>
             <w:vAlign w:val="center"/>
           </w:tcPr>
           <w:p>
@@ -1401,7 +1485,7 @@
         </w:tc>
         <w:tc>
           <w:tcPr>
-            <w:tcW w:w="931" w:type="dxa"/>
+            <w:tcW w:w="954" w:type="dxa"/>
             <w:vAlign w:val="center"/>
           </w:tcPr>
           <w:p>
@@ -1423,13 +1507,13 @@
                 <w:szCs w:val="26"/>
                 <w:lang w:val="en-US"/>
               </w:rPr>
-              <w:t>A350</w:t>
+              <w:t>1</w:t>
             </w:r>
           </w:p>
         </w:tc>
         <w:tc>
           <w:tcPr>
-            <w:tcW w:w="1048" w:type="dxa"/>
+            <w:tcW w:w="895" w:type="dxa"/>
             <w:vAlign w:val="center"/>
           </w:tcPr>
           <w:p>
@@ -1451,41 +1535,13 @@
                 <w:szCs w:val="26"/>
                 <w:lang w:val="en-US"/>
               </w:rPr>
-              <w:t>HAN</w:t>
+              <w:t>350</w:t>
             </w:r>
           </w:p>
         </w:tc>
         <w:tc>
           <w:tcPr>
-            <w:tcW w:w="1035" w:type="dxa"/>
-            <w:vAlign w:val="center"/>
-          </w:tcPr>
-          <w:p>
-            <w:pPr>
-              <w:pStyle w:val="ListParagraph"/>
-              <w:ind w:left="0"/>
-              <w:jc w:val="center"/>
-              <w:rPr>
-                <w:rFonts w:asciiTheme="majorHAnsi" w:hAnsiTheme="majorHAnsi" w:cstheme="majorHAnsi"/>
-                <w:sz w:val="26"/>
-                <w:szCs w:val="26"/>
-                <w:lang w:val="en-US"/>
-              </w:rPr>
-            </w:pPr>
-            <w:r>
-              <w:rPr>
-                <w:rFonts w:asciiTheme="majorHAnsi" w:hAnsiTheme="majorHAnsi" w:cstheme="majorHAnsi"/>
-                <w:sz w:val="26"/>
-                <w:szCs w:val="26"/>
-                <w:lang w:val="en-US"/>
-              </w:rPr>
-              <w:t>SGN</w:t>
-            </w:r>
-          </w:p>
-        </w:tc>
-        <w:tc>
-          <w:tcPr>
-            <w:tcW w:w="1031" w:type="dxa"/>
+            <w:tcW w:w="924" w:type="dxa"/>
             <w:vAlign w:val="center"/>
           </w:tcPr>
           <w:p>
@@ -1513,7 +1569,7 @@
         </w:tc>
         <w:tc>
           <w:tcPr>
-            <w:tcW w:w="1000" w:type="dxa"/>
+            <w:tcW w:w="904" w:type="dxa"/>
             <w:vAlign w:val="center"/>
           </w:tcPr>
           <w:p>
@@ -1537,44 +1593,6 @@
               </w:rPr>
               <w:t>6,5</w:t>
             </w:r>
-          </w:p>
-        </w:tc>
-        <w:tc>
-          <w:tcPr>
-            <w:tcW w:w="921" w:type="dxa"/>
-            <w:vAlign w:val="center"/>
-          </w:tcPr>
-          <w:p>
-            <w:pPr>
-              <w:pStyle w:val="ListParagraph"/>
-              <w:ind w:left="0"/>
-              <w:jc w:val="center"/>
-              <w:rPr>
-                <w:rFonts w:asciiTheme="majorHAnsi" w:hAnsiTheme="majorHAnsi" w:cstheme="majorHAnsi"/>
-                <w:sz w:val="26"/>
-                <w:szCs w:val="26"/>
-                <w:lang w:val="en-US"/>
-              </w:rPr>
-            </w:pPr>
-          </w:p>
-        </w:tc>
-        <w:tc>
-          <w:tcPr>
-            <w:tcW w:w="915" w:type="dxa"/>
-            <w:vAlign w:val="center"/>
-          </w:tcPr>
-          <w:p>
-            <w:pPr>
-              <w:pStyle w:val="ListParagraph"/>
-              <w:ind w:left="0"/>
-              <w:jc w:val="center"/>
-              <w:rPr>
-                <w:rFonts w:asciiTheme="majorHAnsi" w:hAnsiTheme="majorHAnsi" w:cstheme="majorHAnsi"/>
-                <w:sz w:val="26"/>
-                <w:szCs w:val="26"/>
-                <w:lang w:val="en-US"/>
-              </w:rPr>
-            </w:pPr>
           </w:p>
         </w:tc>
       </w:tr>
@@ -1585,7 +1603,7 @@
         </w:trPr>
         <w:tc>
           <w:tcPr>
-            <w:tcW w:w="1184" w:type="dxa"/>
+            <w:tcW w:w="1078" w:type="dxa"/>
             <w:vAlign w:val="center"/>
           </w:tcPr>
           <w:p>
@@ -1608,13 +1626,97 @@
                 <w:lang w:val="en-US"/>
               </w:rPr>
               <w:lastRenderedPageBreak/>
+              <w:t>0012321</w:t>
+            </w:r>
+          </w:p>
+        </w:tc>
+        <w:tc>
+          <w:tcPr>
+            <w:tcW w:w="1078" w:type="dxa"/>
+            <w:vAlign w:val="center"/>
+          </w:tcPr>
+          <w:p>
+            <w:pPr>
+              <w:pStyle w:val="ListParagraph"/>
+              <w:ind w:left="0"/>
+              <w:jc w:val="center"/>
+              <w:rPr>
+                <w:rFonts w:asciiTheme="majorHAnsi" w:hAnsiTheme="majorHAnsi" w:cstheme="majorHAnsi"/>
+                <w:sz w:val="26"/>
+                <w:szCs w:val="26"/>
+                <w:lang w:val="en-US"/>
+              </w:rPr>
+            </w:pPr>
+            <w:r>
+              <w:rPr>
+                <w:rFonts w:asciiTheme="majorHAnsi" w:hAnsiTheme="majorHAnsi" w:cstheme="majorHAnsi"/>
+                <w:sz w:val="26"/>
+                <w:szCs w:val="26"/>
+                <w:lang w:val="en-US"/>
+              </w:rPr>
               <w:t>SGN-HAN</w:t>
             </w:r>
           </w:p>
         </w:tc>
         <w:tc>
           <w:tcPr>
-            <w:tcW w:w="951" w:type="dxa"/>
+            <w:tcW w:w="780" w:type="dxa"/>
+            <w:vAlign w:val="center"/>
+          </w:tcPr>
+          <w:p>
+            <w:pPr>
+              <w:pStyle w:val="ListParagraph"/>
+              <w:ind w:left="0"/>
+              <w:jc w:val="center"/>
+              <w:rPr>
+                <w:rFonts w:asciiTheme="majorHAnsi" w:hAnsiTheme="majorHAnsi" w:cstheme="majorHAnsi"/>
+                <w:sz w:val="26"/>
+                <w:szCs w:val="26"/>
+                <w:lang w:val="en-US"/>
+              </w:rPr>
+            </w:pPr>
+            <w:r>
+              <w:rPr>
+                <w:rFonts w:asciiTheme="majorHAnsi" w:hAnsiTheme="majorHAnsi" w:cstheme="majorHAnsi"/>
+                <w:sz w:val="26"/>
+                <w:szCs w:val="26"/>
+                <w:lang w:val="en-US"/>
+              </w:rPr>
+              <w:t>HAN</w:t>
+            </w:r>
+          </w:p>
+        </w:tc>
+        <w:tc>
+          <w:tcPr>
+            <w:tcW w:w="748" w:type="dxa"/>
+            <w:vAlign w:val="center"/>
+          </w:tcPr>
+          <w:p>
+            <w:pPr>
+              <w:pStyle w:val="ListParagraph"/>
+              <w:ind w:left="0"/>
+              <w:jc w:val="center"/>
+              <w:rPr>
+                <w:rFonts w:asciiTheme="majorHAnsi" w:hAnsiTheme="majorHAnsi" w:cstheme="majorHAnsi"/>
+                <w:sz w:val="26"/>
+                <w:szCs w:val="26"/>
+                <w:lang w:val="en-US"/>
+              </w:rPr>
+            </w:pPr>
+            <w:r>
+              <w:rPr>
+                <w:rFonts w:asciiTheme="majorHAnsi" w:hAnsiTheme="majorHAnsi" w:cstheme="majorHAnsi"/>
+                <w:sz w:val="26"/>
+                <w:szCs w:val="26"/>
+                <w:lang w:val="en-US"/>
+              </w:rPr>
+              <w:t>SGN</w:t>
+            </w:r>
+          </w:p>
+        </w:tc>
+        <w:tc>
+          <w:tcPr>
+            <w:tcW w:w="855" w:type="dxa"/>
             <w:vAlign w:val="center"/>
           </w:tcPr>
           <w:p>
@@ -1642,7 +1744,7 @@
         </w:tc>
         <w:tc>
           <w:tcPr>
-            <w:tcW w:w="931" w:type="dxa"/>
+            <w:tcW w:w="954" w:type="dxa"/>
             <w:vAlign w:val="center"/>
           </w:tcPr>
           <w:p>
@@ -1664,13 +1766,13 @@
                 <w:szCs w:val="26"/>
                 <w:lang w:val="en-US"/>
               </w:rPr>
-              <w:t>A321</w:t>
+              <w:t>2</w:t>
             </w:r>
           </w:p>
         </w:tc>
         <w:tc>
           <w:tcPr>
-            <w:tcW w:w="1048" w:type="dxa"/>
+            <w:tcW w:w="895" w:type="dxa"/>
             <w:vAlign w:val="center"/>
           </w:tcPr>
           <w:p>
@@ -1692,41 +1794,13 @@
                 <w:szCs w:val="26"/>
                 <w:lang w:val="en-US"/>
               </w:rPr>
-              <w:t>HAN</w:t>
+              <w:t>321</w:t>
             </w:r>
           </w:p>
         </w:tc>
         <w:tc>
           <w:tcPr>
-            <w:tcW w:w="1035" w:type="dxa"/>
-            <w:vAlign w:val="center"/>
-          </w:tcPr>
-          <w:p>
-            <w:pPr>
-              <w:pStyle w:val="ListParagraph"/>
-              <w:ind w:left="0"/>
-              <w:jc w:val="center"/>
-              <w:rPr>
-                <w:rFonts w:asciiTheme="majorHAnsi" w:hAnsiTheme="majorHAnsi" w:cstheme="majorHAnsi"/>
-                <w:sz w:val="26"/>
-                <w:szCs w:val="26"/>
-                <w:lang w:val="en-US"/>
-              </w:rPr>
-            </w:pPr>
-            <w:r>
-              <w:rPr>
-                <w:rFonts w:asciiTheme="majorHAnsi" w:hAnsiTheme="majorHAnsi" w:cstheme="majorHAnsi"/>
-                <w:sz w:val="26"/>
-                <w:szCs w:val="26"/>
-                <w:lang w:val="en-US"/>
-              </w:rPr>
-              <w:t>SGN</w:t>
-            </w:r>
-          </w:p>
-        </w:tc>
-        <w:tc>
-          <w:tcPr>
-            <w:tcW w:w="1031" w:type="dxa"/>
+            <w:tcW w:w="924" w:type="dxa"/>
             <w:vAlign w:val="center"/>
           </w:tcPr>
           <w:p>
@@ -1754,7 +1828,7 @@
         </w:tc>
         <w:tc>
           <w:tcPr>
-            <w:tcW w:w="1000" w:type="dxa"/>
+            <w:tcW w:w="904" w:type="dxa"/>
             <w:vAlign w:val="center"/>
           </w:tcPr>
           <w:p>
@@ -1787,44 +1861,6 @@
               </w:rPr>
               <w:t>,5</w:t>
             </w:r>
-          </w:p>
-        </w:tc>
-        <w:tc>
-          <w:tcPr>
-            <w:tcW w:w="921" w:type="dxa"/>
-            <w:vAlign w:val="center"/>
-          </w:tcPr>
-          <w:p>
-            <w:pPr>
-              <w:pStyle w:val="ListParagraph"/>
-              <w:ind w:left="0"/>
-              <w:jc w:val="center"/>
-              <w:rPr>
-                <w:rFonts w:asciiTheme="majorHAnsi" w:hAnsiTheme="majorHAnsi" w:cstheme="majorHAnsi"/>
-                <w:sz w:val="26"/>
-                <w:szCs w:val="26"/>
-                <w:lang w:val="en-US"/>
-              </w:rPr>
-            </w:pPr>
-          </w:p>
-        </w:tc>
-        <w:tc>
-          <w:tcPr>
-            <w:tcW w:w="915" w:type="dxa"/>
-            <w:vAlign w:val="center"/>
-          </w:tcPr>
-          <w:p>
-            <w:pPr>
-              <w:pStyle w:val="ListParagraph"/>
-              <w:ind w:left="0"/>
-              <w:jc w:val="center"/>
-              <w:rPr>
-                <w:rFonts w:asciiTheme="majorHAnsi" w:hAnsiTheme="majorHAnsi" w:cstheme="majorHAnsi"/>
-                <w:sz w:val="26"/>
-                <w:szCs w:val="26"/>
-                <w:lang w:val="en-US"/>
-              </w:rPr>
-            </w:pPr>
           </w:p>
         </w:tc>
       </w:tr>
@@ -1835,7 +1871,26 @@
         </w:trPr>
         <w:tc>
           <w:tcPr>
-            <w:tcW w:w="1184" w:type="dxa"/>
+            <w:tcW w:w="1078" w:type="dxa"/>
+            <w:vAlign w:val="center"/>
+          </w:tcPr>
+          <w:p>
+            <w:pPr>
+              <w:pStyle w:val="ListParagraph"/>
+              <w:ind w:left="0"/>
+              <w:jc w:val="center"/>
+              <w:rPr>
+                <w:rFonts w:asciiTheme="majorHAnsi" w:hAnsiTheme="majorHAnsi" w:cstheme="majorHAnsi"/>
+                <w:sz w:val="26"/>
+                <w:szCs w:val="26"/>
+                <w:lang w:val="en-US"/>
+              </w:rPr>
+            </w:pPr>
+          </w:p>
+        </w:tc>
+        <w:tc>
+          <w:tcPr>
+            <w:tcW w:w="1078" w:type="dxa"/>
             <w:vAlign w:val="center"/>
           </w:tcPr>
           <w:p>
@@ -1863,140 +1918,121 @@
         </w:tc>
         <w:tc>
           <w:tcPr>
-            <w:tcW w:w="951" w:type="dxa"/>
-            <w:vAlign w:val="center"/>
-          </w:tcPr>
-          <w:p>
-            <w:pPr>
-              <w:pStyle w:val="ListParagraph"/>
-              <w:ind w:left="0"/>
-              <w:jc w:val="center"/>
-              <w:rPr>
-                <w:rFonts w:asciiTheme="majorHAnsi" w:hAnsiTheme="majorHAnsi" w:cstheme="majorHAnsi"/>
-                <w:sz w:val="26"/>
-                <w:szCs w:val="26"/>
-                <w:lang w:val="en-US"/>
-              </w:rPr>
-            </w:pPr>
-          </w:p>
-        </w:tc>
-        <w:tc>
-          <w:tcPr>
-            <w:tcW w:w="931" w:type="dxa"/>
-            <w:vAlign w:val="center"/>
-          </w:tcPr>
-          <w:p>
-            <w:pPr>
-              <w:pStyle w:val="ListParagraph"/>
-              <w:ind w:left="0"/>
-              <w:jc w:val="center"/>
-              <w:rPr>
-                <w:rFonts w:asciiTheme="majorHAnsi" w:hAnsiTheme="majorHAnsi" w:cstheme="majorHAnsi"/>
-                <w:sz w:val="26"/>
-                <w:szCs w:val="26"/>
-                <w:lang w:val="en-US"/>
-              </w:rPr>
-            </w:pPr>
-          </w:p>
-        </w:tc>
-        <w:tc>
-          <w:tcPr>
-            <w:tcW w:w="1048" w:type="dxa"/>
-            <w:vAlign w:val="center"/>
-          </w:tcPr>
-          <w:p>
-            <w:pPr>
-              <w:pStyle w:val="ListParagraph"/>
-              <w:ind w:left="0"/>
-              <w:jc w:val="center"/>
-              <w:rPr>
-                <w:rFonts w:asciiTheme="majorHAnsi" w:hAnsiTheme="majorHAnsi" w:cstheme="majorHAnsi"/>
-                <w:sz w:val="26"/>
-                <w:szCs w:val="26"/>
-                <w:lang w:val="en-US"/>
-              </w:rPr>
-            </w:pPr>
-          </w:p>
-        </w:tc>
-        <w:tc>
-          <w:tcPr>
-            <w:tcW w:w="1035" w:type="dxa"/>
-            <w:vAlign w:val="center"/>
-          </w:tcPr>
-          <w:p>
-            <w:pPr>
-              <w:pStyle w:val="ListParagraph"/>
-              <w:ind w:left="0"/>
-              <w:jc w:val="center"/>
-              <w:rPr>
-                <w:rFonts w:asciiTheme="majorHAnsi" w:hAnsiTheme="majorHAnsi" w:cstheme="majorHAnsi"/>
-                <w:sz w:val="26"/>
-                <w:szCs w:val="26"/>
-                <w:lang w:val="en-US"/>
-              </w:rPr>
-            </w:pPr>
-          </w:p>
-        </w:tc>
-        <w:tc>
-          <w:tcPr>
-            <w:tcW w:w="1031" w:type="dxa"/>
-            <w:vAlign w:val="center"/>
-          </w:tcPr>
-          <w:p>
-            <w:pPr>
-              <w:pStyle w:val="ListParagraph"/>
-              <w:ind w:left="0"/>
-              <w:jc w:val="center"/>
-              <w:rPr>
-                <w:rFonts w:asciiTheme="majorHAnsi" w:hAnsiTheme="majorHAnsi" w:cstheme="majorHAnsi"/>
-                <w:sz w:val="26"/>
-                <w:szCs w:val="26"/>
-                <w:lang w:val="en-US"/>
-              </w:rPr>
-            </w:pPr>
-          </w:p>
-        </w:tc>
-        <w:tc>
-          <w:tcPr>
-            <w:tcW w:w="1000" w:type="dxa"/>
-            <w:vAlign w:val="center"/>
-          </w:tcPr>
-          <w:p>
-            <w:pPr>
-              <w:pStyle w:val="ListParagraph"/>
-              <w:ind w:left="0"/>
-              <w:jc w:val="center"/>
-              <w:rPr>
-                <w:rFonts w:asciiTheme="majorHAnsi" w:hAnsiTheme="majorHAnsi" w:cstheme="majorHAnsi"/>
-                <w:sz w:val="26"/>
-                <w:szCs w:val="26"/>
-                <w:lang w:val="en-US"/>
-              </w:rPr>
-            </w:pPr>
-          </w:p>
-        </w:tc>
-        <w:tc>
-          <w:tcPr>
-            <w:tcW w:w="921" w:type="dxa"/>
-            <w:vAlign w:val="center"/>
-          </w:tcPr>
-          <w:p>
-            <w:pPr>
-              <w:pStyle w:val="ListParagraph"/>
-              <w:ind w:left="0"/>
-              <w:jc w:val="center"/>
-              <w:rPr>
-                <w:rFonts w:asciiTheme="majorHAnsi" w:hAnsiTheme="majorHAnsi" w:cstheme="majorHAnsi"/>
-                <w:sz w:val="26"/>
-                <w:szCs w:val="26"/>
-                <w:lang w:val="en-US"/>
-              </w:rPr>
-            </w:pPr>
-          </w:p>
-        </w:tc>
-        <w:tc>
-          <w:tcPr>
-            <w:tcW w:w="915" w:type="dxa"/>
+            <w:tcW w:w="780" w:type="dxa"/>
+            <w:vAlign w:val="center"/>
+          </w:tcPr>
+          <w:p>
+            <w:pPr>
+              <w:pStyle w:val="ListParagraph"/>
+              <w:ind w:left="0"/>
+              <w:jc w:val="center"/>
+              <w:rPr>
+                <w:rFonts w:asciiTheme="majorHAnsi" w:hAnsiTheme="majorHAnsi" w:cstheme="majorHAnsi"/>
+                <w:sz w:val="26"/>
+                <w:szCs w:val="26"/>
+                <w:lang w:val="en-US"/>
+              </w:rPr>
+            </w:pPr>
+          </w:p>
+        </w:tc>
+        <w:tc>
+          <w:tcPr>
+            <w:tcW w:w="748" w:type="dxa"/>
+            <w:vAlign w:val="center"/>
+          </w:tcPr>
+          <w:p>
+            <w:pPr>
+              <w:pStyle w:val="ListParagraph"/>
+              <w:ind w:left="0"/>
+              <w:jc w:val="center"/>
+              <w:rPr>
+                <w:rFonts w:asciiTheme="majorHAnsi" w:hAnsiTheme="majorHAnsi" w:cstheme="majorHAnsi"/>
+                <w:sz w:val="26"/>
+                <w:szCs w:val="26"/>
+                <w:lang w:val="en-US"/>
+              </w:rPr>
+            </w:pPr>
+          </w:p>
+        </w:tc>
+        <w:tc>
+          <w:tcPr>
+            <w:tcW w:w="855" w:type="dxa"/>
+            <w:vAlign w:val="center"/>
+          </w:tcPr>
+          <w:p>
+            <w:pPr>
+              <w:pStyle w:val="ListParagraph"/>
+              <w:ind w:left="0"/>
+              <w:jc w:val="center"/>
+              <w:rPr>
+                <w:rFonts w:asciiTheme="majorHAnsi" w:hAnsiTheme="majorHAnsi" w:cstheme="majorHAnsi"/>
+                <w:sz w:val="26"/>
+                <w:szCs w:val="26"/>
+                <w:lang w:val="en-US"/>
+              </w:rPr>
+            </w:pPr>
+          </w:p>
+        </w:tc>
+        <w:tc>
+          <w:tcPr>
+            <w:tcW w:w="954" w:type="dxa"/>
+            <w:vAlign w:val="center"/>
+          </w:tcPr>
+          <w:p>
+            <w:pPr>
+              <w:pStyle w:val="ListParagraph"/>
+              <w:ind w:left="0"/>
+              <w:jc w:val="center"/>
+              <w:rPr>
+                <w:rFonts w:asciiTheme="majorHAnsi" w:hAnsiTheme="majorHAnsi" w:cstheme="majorHAnsi"/>
+                <w:sz w:val="26"/>
+                <w:szCs w:val="26"/>
+                <w:lang w:val="en-US"/>
+              </w:rPr>
+            </w:pPr>
+          </w:p>
+        </w:tc>
+        <w:tc>
+          <w:tcPr>
+            <w:tcW w:w="895" w:type="dxa"/>
+            <w:vAlign w:val="center"/>
+          </w:tcPr>
+          <w:p>
+            <w:pPr>
+              <w:pStyle w:val="ListParagraph"/>
+              <w:ind w:left="0"/>
+              <w:jc w:val="center"/>
+              <w:rPr>
+                <w:rFonts w:asciiTheme="majorHAnsi" w:hAnsiTheme="majorHAnsi" w:cstheme="majorHAnsi"/>
+                <w:sz w:val="26"/>
+                <w:szCs w:val="26"/>
+                <w:lang w:val="en-US"/>
+              </w:rPr>
+            </w:pPr>
+          </w:p>
+        </w:tc>
+        <w:tc>
+          <w:tcPr>
+            <w:tcW w:w="924" w:type="dxa"/>
+            <w:vAlign w:val="center"/>
+          </w:tcPr>
+          <w:p>
+            <w:pPr>
+              <w:pStyle w:val="ListParagraph"/>
+              <w:ind w:left="0"/>
+              <w:jc w:val="center"/>
+              <w:rPr>
+                <w:rFonts w:asciiTheme="majorHAnsi" w:hAnsiTheme="majorHAnsi" w:cstheme="majorHAnsi"/>
+                <w:sz w:val="26"/>
+                <w:szCs w:val="26"/>
+                <w:lang w:val="en-US"/>
+              </w:rPr>
+            </w:pPr>
+          </w:p>
+        </w:tc>
+        <w:tc>
+          <w:tcPr>
+            <w:tcW w:w="904" w:type="dxa"/>
             <w:vAlign w:val="center"/>
           </w:tcPr>
           <w:p>
@@ -2021,11 +2057,20 @@
         <w:jc w:val="both"/>
         <w:rPr>
           <w:rFonts w:asciiTheme="majorHAnsi" w:hAnsiTheme="majorHAnsi" w:cstheme="majorHAnsi"/>
-          <w:sz w:val="26"/>
-          <w:szCs w:val="26"/>
-          <w:lang w:val="en-US"/>
-        </w:rPr>
-      </w:pPr>
+          <w:color w:val="FF0000"/>
+          <w:sz w:val="26"/>
+          <w:szCs w:val="26"/>
+        </w:rPr>
+      </w:pPr>
+      <w:r>
+        <w:rPr>
+          <w:rFonts w:asciiTheme="majorHAnsi" w:hAnsiTheme="majorHAnsi" w:cstheme="majorHAnsi"/>
+          <w:color w:val="FF0000"/>
+          <w:sz w:val="26"/>
+          <w:szCs w:val="26"/>
+        </w:rPr>
+        <w:t>Balance constraint: điều kiện trong khoảng time node T đến T+1 thì có những ETA nào =&gt; lọc dataframe dựa trên những ETA đó +  “to” == airport, sau đó sum lại decision variable dựa trên index có trong filtered dataframes.</w:t>
+      </w:r>
     </w:p>
     <w:p>
       <w:pPr>
@@ -2313,7 +2358,6 @@
         <w:jc w:val="both"/>
         <w:rPr>
           <w:rFonts w:asciiTheme="majorHAnsi" w:hAnsiTheme="majorHAnsi" w:cstheme="majorHAnsi"/>
-          <w:color w:val="FF0000"/>
           <w:sz w:val="26"/>
           <w:szCs w:val="26"/>
           <w:lang w:val="en-US"/>
@@ -2372,39 +2416,284 @@
           <w:lang w:val="en-US"/>
         </w:rPr>
         <w:t>. Assign aircraft dùng để tính số tàu bay đến/bay đi từ từng sân bay trong các khung giờ. Ngoài ra, assign aircraft cũng dùng để tính doanh thu, chi phí trong objective function.</w:t>
-      </w:r>
-      <w:r>
-        <w:rPr>
-          <w:rFonts w:asciiTheme="majorHAnsi" w:hAnsiTheme="majorHAnsi" w:cstheme="majorHAnsi"/>
-          <w:sz w:val="26"/>
-          <w:szCs w:val="26"/>
-          <w:lang w:val="en-US"/>
-        </w:rPr>
-        <w:t xml:space="preserve"> </w:t>
-      </w:r>
-      <w:r>
-        <w:rPr>
-          <w:rFonts w:asciiTheme="majorHAnsi" w:hAnsiTheme="majorHAnsi" w:cstheme="majorHAnsi"/>
-          <w:color w:val="FF0000"/>
-          <w:sz w:val="26"/>
-          <w:szCs w:val="26"/>
-          <w:lang w:val="en-US"/>
-        </w:rPr>
-        <w:t>(tại sao cần index hour trong khi số hiệu chuyến bay đã fix ETA và ETD rồi?)</w:t>
       </w:r>
     </w:p>
     <w:tbl>
       <w:tblPr>
         <w:tblStyle w:val="TableGrid"/>
-        <w:tblW w:w="4909" w:type="dxa"/>
+        <w:tblW w:w="0" w:type="auto"/>
+        <w:tblLook w:val="04A0" w:firstRow="1" w:lastRow="0" w:firstColumn="1" w:lastColumn="0" w:noHBand="0" w:noVBand="1"/>
+      </w:tblPr>
+      <w:tblGrid>
+        <w:gridCol w:w="3831"/>
+        <w:gridCol w:w="3831"/>
+      </w:tblGrid>
+      <w:tr>
+        <w:trPr>
+          <w:trHeight w:val="303"/>
+        </w:trPr>
+        <w:tc>
+          <w:tcPr>
+            <w:tcW w:w="3831" w:type="dxa"/>
+            <w:vAlign w:val="center"/>
+          </w:tcPr>
+          <w:p>
+            <w:pPr>
+              <w:jc w:val="center"/>
+              <w:rPr>
+                <w:rFonts w:asciiTheme="majorHAnsi" w:hAnsiTheme="majorHAnsi" w:cstheme="majorHAnsi"/>
+                <w:color w:val="FF0000"/>
+                <w:sz w:val="26"/>
+                <w:szCs w:val="26"/>
+                <w:lang w:val="en-US"/>
+              </w:rPr>
+            </w:pPr>
+            <w:r>
+              <w:rPr>
+                <w:rFonts w:asciiTheme="majorHAnsi" w:hAnsiTheme="majorHAnsi" w:cstheme="majorHAnsi"/>
+                <w:color w:val="FF0000"/>
+                <w:sz w:val="26"/>
+                <w:szCs w:val="26"/>
+                <w:lang w:val="en-US"/>
+              </w:rPr>
+              <w:t>Index</w:t>
+            </w:r>
+          </w:p>
+        </w:tc>
+        <w:tc>
+          <w:tcPr>
+            <w:tcW w:w="3831" w:type="dxa"/>
+            <w:vAlign w:val="center"/>
+          </w:tcPr>
+          <w:p>
+            <w:pPr>
+              <w:jc w:val="center"/>
+              <w:rPr>
+                <w:rFonts w:asciiTheme="majorHAnsi" w:hAnsiTheme="majorHAnsi" w:cstheme="majorHAnsi"/>
+                <w:color w:val="FF0000"/>
+                <w:sz w:val="26"/>
+                <w:szCs w:val="26"/>
+                <w:lang w:val="en-US"/>
+              </w:rPr>
+            </w:pPr>
+            <w:r>
+              <w:rPr>
+                <w:rFonts w:asciiTheme="majorHAnsi" w:hAnsiTheme="majorHAnsi" w:cstheme="majorHAnsi"/>
+                <w:color w:val="FF0000"/>
+                <w:sz w:val="26"/>
+                <w:szCs w:val="26"/>
+                <w:lang w:val="en-US"/>
+              </w:rPr>
+              <w:t>Decision variable</w:t>
+            </w:r>
+          </w:p>
+        </w:tc>
+      </w:tr>
+      <w:tr>
+        <w:trPr>
+          <w:trHeight w:val="303"/>
+        </w:trPr>
+        <w:tc>
+          <w:tcPr>
+            <w:tcW w:w="3831" w:type="dxa"/>
+            <w:vAlign w:val="center"/>
+          </w:tcPr>
+          <w:p>
+            <w:pPr>
+              <w:jc w:val="center"/>
+              <w:rPr>
+                <w:rFonts w:asciiTheme="majorHAnsi" w:hAnsiTheme="majorHAnsi" w:cstheme="majorHAnsi"/>
+                <w:color w:val="FF0000"/>
+                <w:sz w:val="26"/>
+                <w:szCs w:val="26"/>
+                <w:lang w:val="en-US"/>
+              </w:rPr>
+            </w:pPr>
+            <w:r>
+              <w:rPr>
+                <w:rFonts w:asciiTheme="majorHAnsi" w:hAnsiTheme="majorHAnsi" w:cstheme="majorHAnsi"/>
+                <w:color w:val="FF0000"/>
+                <w:sz w:val="26"/>
+                <w:szCs w:val="26"/>
+                <w:lang w:val="en-US"/>
+              </w:rPr>
+              <w:t>0011350</w:t>
+            </w:r>
+          </w:p>
+        </w:tc>
+        <w:tc>
+          <w:tcPr>
+            <w:tcW w:w="3831" w:type="dxa"/>
+            <w:vAlign w:val="center"/>
+          </w:tcPr>
+          <w:p>
+            <w:pPr>
+              <w:jc w:val="center"/>
+              <w:rPr>
+                <w:rFonts w:asciiTheme="majorHAnsi" w:hAnsiTheme="majorHAnsi" w:cstheme="majorHAnsi"/>
+                <w:color w:val="FF0000"/>
+                <w:sz w:val="26"/>
+                <w:szCs w:val="26"/>
+                <w:lang w:val="en-US"/>
+              </w:rPr>
+            </w:pPr>
+            <w:r>
+              <w:rPr>
+                <w:rFonts w:asciiTheme="majorHAnsi" w:hAnsiTheme="majorHAnsi" w:cstheme="majorHAnsi"/>
+                <w:color w:val="FF0000"/>
+                <w:sz w:val="26"/>
+                <w:szCs w:val="26"/>
+                <w:lang w:val="en-US"/>
+              </w:rPr>
+              <w:t>1</w:t>
+            </w:r>
+          </w:p>
+        </w:tc>
+      </w:tr>
+      <w:tr>
+        <w:trPr>
+          <w:trHeight w:val="292"/>
+        </w:trPr>
+        <w:tc>
+          <w:tcPr>
+            <w:tcW w:w="3831" w:type="dxa"/>
+            <w:vAlign w:val="center"/>
+          </w:tcPr>
+          <w:p>
+            <w:pPr>
+              <w:jc w:val="center"/>
+              <w:rPr>
+                <w:rFonts w:asciiTheme="majorHAnsi" w:hAnsiTheme="majorHAnsi" w:cstheme="majorHAnsi"/>
+                <w:color w:val="FF0000"/>
+                <w:sz w:val="26"/>
+                <w:szCs w:val="26"/>
+                <w:lang w:val="en-US"/>
+              </w:rPr>
+            </w:pPr>
+            <w:r>
+              <w:rPr>
+                <w:rFonts w:asciiTheme="majorHAnsi" w:hAnsiTheme="majorHAnsi" w:cstheme="majorHAnsi"/>
+                <w:color w:val="FF0000"/>
+                <w:sz w:val="26"/>
+                <w:szCs w:val="26"/>
+                <w:lang w:val="en-US"/>
+              </w:rPr>
+              <w:t>0012321</w:t>
+            </w:r>
+          </w:p>
+        </w:tc>
+        <w:tc>
+          <w:tcPr>
+            <w:tcW w:w="3831" w:type="dxa"/>
+            <w:vAlign w:val="center"/>
+          </w:tcPr>
+          <w:p>
+            <w:pPr>
+              <w:jc w:val="center"/>
+              <w:rPr>
+                <w:rFonts w:asciiTheme="majorHAnsi" w:hAnsiTheme="majorHAnsi" w:cstheme="majorHAnsi"/>
+                <w:color w:val="FF0000"/>
+                <w:sz w:val="26"/>
+                <w:szCs w:val="26"/>
+                <w:lang w:val="en-US"/>
+              </w:rPr>
+            </w:pPr>
+            <w:r>
+              <w:rPr>
+                <w:rFonts w:asciiTheme="majorHAnsi" w:hAnsiTheme="majorHAnsi" w:cstheme="majorHAnsi"/>
+                <w:color w:val="FF0000"/>
+                <w:sz w:val="26"/>
+                <w:szCs w:val="26"/>
+                <w:lang w:val="en-US"/>
+              </w:rPr>
+              <w:t>0</w:t>
+            </w:r>
+          </w:p>
+        </w:tc>
+      </w:tr>
+      <w:tr>
+        <w:trPr>
+          <w:trHeight w:val="303"/>
+        </w:trPr>
+        <w:tc>
+          <w:tcPr>
+            <w:tcW w:w="3831" w:type="dxa"/>
+            <w:vAlign w:val="center"/>
+          </w:tcPr>
+          <w:p>
+            <w:pPr>
+              <w:jc w:val="center"/>
+              <w:rPr>
+                <w:rFonts w:asciiTheme="majorHAnsi" w:hAnsiTheme="majorHAnsi" w:cstheme="majorHAnsi"/>
+                <w:color w:val="FF0000"/>
+                <w:sz w:val="26"/>
+                <w:szCs w:val="26"/>
+                <w:lang w:val="en-US"/>
+              </w:rPr>
+            </w:pPr>
+            <w:r>
+              <w:rPr>
+                <w:rFonts w:asciiTheme="majorHAnsi" w:hAnsiTheme="majorHAnsi" w:cstheme="majorHAnsi"/>
+                <w:color w:val="FF0000"/>
+                <w:sz w:val="26"/>
+                <w:szCs w:val="26"/>
+                <w:lang w:val="en-US"/>
+              </w:rPr>
+              <w:t>…..</w:t>
+            </w:r>
+          </w:p>
+        </w:tc>
+        <w:tc>
+          <w:tcPr>
+            <w:tcW w:w="3831" w:type="dxa"/>
+            <w:vAlign w:val="center"/>
+          </w:tcPr>
+          <w:p>
+            <w:pPr>
+              <w:jc w:val="center"/>
+              <w:rPr>
+                <w:rFonts w:asciiTheme="majorHAnsi" w:hAnsiTheme="majorHAnsi" w:cstheme="majorHAnsi"/>
+                <w:color w:val="FF0000"/>
+                <w:sz w:val="26"/>
+                <w:szCs w:val="26"/>
+                <w:lang w:val="en-US"/>
+              </w:rPr>
+            </w:pPr>
+            <w:r>
+              <w:rPr>
+                <w:rFonts w:asciiTheme="majorHAnsi" w:hAnsiTheme="majorHAnsi" w:cstheme="majorHAnsi"/>
+                <w:color w:val="FF0000"/>
+                <w:sz w:val="26"/>
+                <w:szCs w:val="26"/>
+                <w:lang w:val="en-US"/>
+              </w:rPr>
+              <w:t>……</w:t>
+            </w:r>
+          </w:p>
+        </w:tc>
+      </w:tr>
+    </w:tbl>
+    <w:p>
+      <w:pPr>
+        <w:jc w:val="both"/>
+        <w:rPr>
+          <w:rFonts w:asciiTheme="majorHAnsi" w:hAnsiTheme="majorHAnsi" w:cstheme="majorHAnsi"/>
+          <w:sz w:val="26"/>
+          <w:szCs w:val="26"/>
+          <w:lang w:val="en-US"/>
+        </w:rPr>
+      </w:pPr>
+    </w:p>
+    <w:tbl>
+      <w:tblPr>
+        <w:tblStyle w:val="TableGrid"/>
+        <w:tblW w:w="3335" w:type="dxa"/>
         <w:jc w:val="center"/>
         <w:tblLook w:val="04A0" w:firstRow="1" w:lastRow="0" w:firstColumn="1" w:lastColumn="0" w:noHBand="0" w:noVBand="1"/>
       </w:tblPr>
       <w:tblGrid>
-        <w:gridCol w:w="881"/>
         <w:gridCol w:w="664"/>
         <w:gridCol w:w="837"/>
-        <w:gridCol w:w="693"/>
         <w:gridCol w:w="693"/>
         <w:gridCol w:w="1141"/>
       </w:tblGrid>
@@ -2415,34 +2704,6 @@
         </w:trPr>
         <w:tc>
           <w:tcPr>
-            <w:tcW w:w="881" w:type="dxa"/>
-            <w:vAlign w:val="center"/>
-          </w:tcPr>
-          <w:p>
-            <w:pPr>
-              <w:pStyle w:val="ListParagraph"/>
-              <w:ind w:left="0"/>
-              <w:jc w:val="center"/>
-              <w:rPr>
-                <w:rFonts w:asciiTheme="majorHAnsi" w:hAnsiTheme="majorHAnsi" w:cstheme="majorHAnsi"/>
-                <w:sz w:val="26"/>
-                <w:szCs w:val="26"/>
-                <w:lang w:val="en-US"/>
-              </w:rPr>
-            </w:pPr>
-            <w:r>
-              <w:rPr>
-                <w:rFonts w:asciiTheme="majorHAnsi" w:hAnsiTheme="majorHAnsi" w:cstheme="majorHAnsi"/>
-                <w:sz w:val="26"/>
-                <w:szCs w:val="26"/>
-                <w:lang w:val="en-US"/>
-              </w:rPr>
-              <w:t>Sector</w:t>
-            </w:r>
-          </w:p>
-        </w:tc>
-        <w:tc>
-          <w:tcPr>
             <w:tcW w:w="664" w:type="dxa"/>
             <w:vAlign w:val="center"/>
           </w:tcPr>
@@ -2494,34 +2755,6 @@
                 <w:lang w:val="en-US"/>
               </w:rPr>
               <w:t>DOW</w:t>
-            </w:r>
-          </w:p>
-        </w:tc>
-        <w:tc>
-          <w:tcPr>
-            <w:tcW w:w="693" w:type="dxa"/>
-            <w:vAlign w:val="center"/>
-          </w:tcPr>
-          <w:p>
-            <w:pPr>
-              <w:pStyle w:val="ListParagraph"/>
-              <w:ind w:left="0"/>
-              <w:jc w:val="center"/>
-              <w:rPr>
-                <w:rFonts w:asciiTheme="majorHAnsi" w:hAnsiTheme="majorHAnsi" w:cstheme="majorHAnsi"/>
-                <w:sz w:val="26"/>
-                <w:szCs w:val="26"/>
-                <w:lang w:val="en-US"/>
-              </w:rPr>
-            </w:pPr>
-            <w:r>
-              <w:rPr>
-                <w:rFonts w:asciiTheme="majorHAnsi" w:hAnsiTheme="majorHAnsi" w:cstheme="majorHAnsi"/>
-                <w:sz w:val="26"/>
-                <w:szCs w:val="26"/>
-                <w:lang w:val="en-US"/>
-              </w:rPr>
-              <w:t>hour</w:t>
             </w:r>
           </w:p>
         </w:tc>
@@ -2589,34 +2822,6 @@
         </w:trPr>
         <w:tc>
           <w:tcPr>
-            <w:tcW w:w="881" w:type="dxa"/>
-            <w:vAlign w:val="center"/>
-          </w:tcPr>
-          <w:p>
-            <w:pPr>
-              <w:pStyle w:val="ListParagraph"/>
-              <w:ind w:left="0"/>
-              <w:jc w:val="center"/>
-              <w:rPr>
-                <w:rFonts w:asciiTheme="majorHAnsi" w:hAnsiTheme="majorHAnsi" w:cstheme="majorHAnsi"/>
-                <w:sz w:val="26"/>
-                <w:szCs w:val="26"/>
-                <w:lang w:val="en-US"/>
-              </w:rPr>
-            </w:pPr>
-            <w:r>
-              <w:rPr>
-                <w:rFonts w:asciiTheme="majorHAnsi" w:hAnsiTheme="majorHAnsi" w:cstheme="majorHAnsi"/>
-                <w:sz w:val="26"/>
-                <w:szCs w:val="26"/>
-                <w:lang w:val="en-US"/>
-              </w:rPr>
-              <w:t>HAN-SGN</w:t>
-            </w:r>
-          </w:p>
-        </w:tc>
-        <w:tc>
-          <w:tcPr>
             <w:tcW w:w="664" w:type="dxa"/>
             <w:vAlign w:val="center"/>
           </w:tcPr>
@@ -2668,34 +2873,6 @@
                 <w:lang w:val="en-US"/>
               </w:rPr>
               <w:t>1</w:t>
-            </w:r>
-          </w:p>
-        </w:tc>
-        <w:tc>
-          <w:tcPr>
-            <w:tcW w:w="693" w:type="dxa"/>
-            <w:vAlign w:val="center"/>
-          </w:tcPr>
-          <w:p>
-            <w:pPr>
-              <w:pStyle w:val="ListParagraph"/>
-              <w:ind w:left="0"/>
-              <w:jc w:val="center"/>
-              <w:rPr>
-                <w:rFonts w:asciiTheme="majorHAnsi" w:hAnsiTheme="majorHAnsi" w:cstheme="majorHAnsi"/>
-                <w:sz w:val="26"/>
-                <w:szCs w:val="26"/>
-                <w:lang w:val="en-US"/>
-              </w:rPr>
-            </w:pPr>
-            <w:r>
-              <w:rPr>
-                <w:rFonts w:asciiTheme="majorHAnsi" w:hAnsiTheme="majorHAnsi" w:cstheme="majorHAnsi"/>
-                <w:sz w:val="26"/>
-                <w:szCs w:val="26"/>
-                <w:lang w:val="en-US"/>
-              </w:rPr>
-              <w:t>6</w:t>
             </w:r>
           </w:p>
         </w:tc>
@@ -2763,34 +2940,6 @@
         </w:trPr>
         <w:tc>
           <w:tcPr>
-            <w:tcW w:w="881" w:type="dxa"/>
-            <w:vAlign w:val="center"/>
-          </w:tcPr>
-          <w:p>
-            <w:pPr>
-              <w:pStyle w:val="ListParagraph"/>
-              <w:ind w:left="0"/>
-              <w:jc w:val="center"/>
-              <w:rPr>
-                <w:rFonts w:asciiTheme="majorHAnsi" w:hAnsiTheme="majorHAnsi" w:cstheme="majorHAnsi"/>
-                <w:sz w:val="26"/>
-                <w:szCs w:val="26"/>
-                <w:lang w:val="en-US"/>
-              </w:rPr>
-            </w:pPr>
-            <w:r>
-              <w:rPr>
-                <w:rFonts w:asciiTheme="majorHAnsi" w:hAnsiTheme="majorHAnsi" w:cstheme="majorHAnsi"/>
-                <w:sz w:val="26"/>
-                <w:szCs w:val="26"/>
-                <w:lang w:val="en-US"/>
-              </w:rPr>
-              <w:t>SGN-HAN</w:t>
-            </w:r>
-          </w:p>
-        </w:tc>
-        <w:tc>
-          <w:tcPr>
             <w:tcW w:w="664" w:type="dxa"/>
             <w:vAlign w:val="center"/>
           </w:tcPr>
@@ -2842,34 +2991,6 @@
                 <w:lang w:val="en-US"/>
               </w:rPr>
               <w:t>1</w:t>
-            </w:r>
-          </w:p>
-        </w:tc>
-        <w:tc>
-          <w:tcPr>
-            <w:tcW w:w="693" w:type="dxa"/>
-            <w:vAlign w:val="center"/>
-          </w:tcPr>
-          <w:p>
-            <w:pPr>
-              <w:pStyle w:val="ListParagraph"/>
-              <w:ind w:left="0"/>
-              <w:jc w:val="center"/>
-              <w:rPr>
-                <w:rFonts w:asciiTheme="majorHAnsi" w:hAnsiTheme="majorHAnsi" w:cstheme="majorHAnsi"/>
-                <w:sz w:val="26"/>
-                <w:szCs w:val="26"/>
-                <w:lang w:val="en-US"/>
-              </w:rPr>
-            </w:pPr>
-            <w:r>
-              <w:rPr>
-                <w:rFonts w:asciiTheme="majorHAnsi" w:hAnsiTheme="majorHAnsi" w:cstheme="majorHAnsi"/>
-                <w:sz w:val="26"/>
-                <w:szCs w:val="26"/>
-                <w:lang w:val="en-US"/>
-              </w:rPr>
-              <w:t>7</w:t>
             </w:r>
           </w:p>
         </w:tc>
@@ -2937,34 +3058,6 @@
         </w:trPr>
         <w:tc>
           <w:tcPr>
-            <w:tcW w:w="881" w:type="dxa"/>
-            <w:vAlign w:val="center"/>
-          </w:tcPr>
-          <w:p>
-            <w:pPr>
-              <w:pStyle w:val="ListParagraph"/>
-              <w:ind w:left="0"/>
-              <w:jc w:val="center"/>
-              <w:rPr>
-                <w:rFonts w:asciiTheme="majorHAnsi" w:hAnsiTheme="majorHAnsi" w:cstheme="majorHAnsi"/>
-                <w:sz w:val="26"/>
-                <w:szCs w:val="26"/>
-                <w:lang w:val="en-US"/>
-              </w:rPr>
-            </w:pPr>
-            <w:r>
-              <w:rPr>
-                <w:rFonts w:asciiTheme="majorHAnsi" w:hAnsiTheme="majorHAnsi" w:cstheme="majorHAnsi"/>
-                <w:sz w:val="26"/>
-                <w:szCs w:val="26"/>
-                <w:lang w:val="en-US"/>
-              </w:rPr>
-              <w:t>…..</w:t>
-            </w:r>
-          </w:p>
-        </w:tc>
-        <w:tc>
-          <w:tcPr>
             <w:tcW w:w="664" w:type="dxa"/>
             <w:vAlign w:val="center"/>
           </w:tcPr>
@@ -2985,25 +3078,6 @@
         <w:tc>
           <w:tcPr>
             <w:tcW w:w="837" w:type="dxa"/>
-            <w:vAlign w:val="center"/>
-          </w:tcPr>
-          <w:p>
-            <w:pPr>
-              <w:pStyle w:val="ListParagraph"/>
-              <w:ind w:left="0"/>
-              <w:jc w:val="center"/>
-              <w:rPr>
-                <w:rFonts w:asciiTheme="majorHAnsi" w:hAnsiTheme="majorHAnsi" w:cstheme="majorHAnsi"/>
-                <w:sz w:val="26"/>
-                <w:szCs w:val="26"/>
-                <w:lang w:val="en-US"/>
-              </w:rPr>
-            </w:pPr>
-          </w:p>
-        </w:tc>
-        <w:tc>
-          <w:tcPr>
-            <w:tcW w:w="693" w:type="dxa"/>
             <w:vAlign w:val="center"/>
           </w:tcPr>
           <w:p>
@@ -3090,17 +3164,7 @@
           <w:szCs w:val="26"/>
           <w:lang w:val="en-US"/>
         </w:rPr>
-        <w:t>assign_fleet = Var(sector</w:t>
-      </w:r>
-      <w:r>
-        <w:rPr>
-          <w:rFonts w:asciiTheme="majorHAnsi" w:hAnsiTheme="majorHAnsi" w:cstheme="majorHAnsi"/>
-          <w:color w:val="FF0000"/>
-          <w:sz w:val="26"/>
-          <w:szCs w:val="26"/>
-          <w:lang w:val="en-US"/>
-        </w:rPr>
-        <w:t>,</w:t>
+        <w:t>assign_fleet = Var(</w:t>
       </w:r>
       <w:r>
         <w:rPr>
@@ -3120,7 +3184,27 @@
           <w:szCs w:val="26"/>
           <w:lang w:val="en-US"/>
         </w:rPr>
-        <w:t xml:space="preserve"> dow, hour, fleet, within = Binary</w:t>
+        <w:t xml:space="preserve"> dow, </w:t>
+      </w:r>
+      <w:r>
+        <w:rPr>
+          <w:rFonts w:asciiTheme="majorHAnsi" w:hAnsiTheme="majorHAnsi" w:cstheme="majorHAnsi"/>
+          <w:color w:val="FF0000"/>
+          <w:sz w:val="26"/>
+          <w:szCs w:val="26"/>
+          <w:lang w:val="en-US"/>
+        </w:rPr>
+        <w:t>ac_type</w:t>
+      </w:r>
+      <w:r>
+        <w:rPr>
+          <w:rFonts w:asciiTheme="majorHAnsi" w:hAnsiTheme="majorHAnsi" w:cstheme="majorHAnsi"/>
+          <w:color w:val="FF0000"/>
+          <w:sz w:val="26"/>
+          <w:szCs w:val="26"/>
+          <w:lang w:val="en-US"/>
+        </w:rPr>
+        <w:t>, within = Binary</w:t>
       </w:r>
       <w:r>
         <w:rPr>
@@ -3150,7 +3234,7 @@
           <w:szCs w:val="26"/>
           <w:lang w:val="en-US"/>
         </w:rPr>
-        <w:t xml:space="preserve">) </w:t>
+        <w:t>)</w:t>
       </w:r>
     </w:p>
     <w:p>
@@ -3806,17 +3890,37 @@
           <w:szCs w:val="26"/>
           <w:lang w:val="en-US"/>
         </w:rPr>
-        <w:t xml:space="preserve">Model.park_ac = Var(airport, dow, hour, fleet, within = </w:t>
-      </w:r>
-      <w:r>
-        <w:rPr>
-          <w:rFonts w:asciiTheme="majorHAnsi" w:hAnsiTheme="majorHAnsi" w:cstheme="majorHAnsi"/>
-          <w:color w:val="FF0000"/>
-          <w:sz w:val="26"/>
-          <w:szCs w:val="26"/>
-          <w:lang w:val="en-US"/>
-        </w:rPr>
-        <w:t>NonNegativeReals</w:t>
+        <w:t xml:space="preserve">Model.park_ac = Var(airport, dow, hour, fleet, </w:t>
+      </w:r>
+      <w:r>
+        <w:rPr>
+          <w:rFonts w:asciiTheme="majorHAnsi" w:hAnsiTheme="majorHAnsi" w:cstheme="majorHAnsi"/>
+          <w:color w:val="FF0000"/>
+          <w:sz w:val="26"/>
+          <w:szCs w:val="26"/>
+          <w:lang w:val="en-US"/>
+        </w:rPr>
+        <w:t>domain</w:t>
+      </w:r>
+      <w:r>
+        <w:rPr>
+          <w:rFonts w:asciiTheme="majorHAnsi" w:hAnsiTheme="majorHAnsi" w:cstheme="majorHAnsi"/>
+          <w:color w:val="FF0000"/>
+          <w:sz w:val="26"/>
+          <w:szCs w:val="26"/>
+          <w:lang w:val="en-US"/>
+        </w:rPr>
+        <w:t xml:space="preserve"> = </w:t>
+      </w:r>
+      <w:r>
+        <w:rPr>
+          <w:rFonts w:asciiTheme="majorHAnsi" w:hAnsiTheme="majorHAnsi" w:cstheme="majorHAnsi"/>
+          <w:color w:val="FF0000"/>
+          <w:sz w:val="26"/>
+          <w:szCs w:val="26"/>
+          <w:lang w:val="en-US"/>
+        </w:rPr>
+        <w:t>NonNegativeIntegers</w:t>
       </w:r>
       <w:r>
         <w:rPr>
@@ -3951,7 +4055,17 @@
           <w:szCs w:val="26"/>
           <w:lang w:val="en-US"/>
         </w:rPr>
-        <w:t>Balance constraint: tại mỗi mốc thời gian, số tàu đậu đỗ theo từng loại tàu của mỗi mốc thời gian + số tàu bay hạ cánh phải tương đương với số tàu đậu đỗ của mốc thời gian kế tiếp + số tàu bay cất cánh (Node1 + inwards = Node2 + outwards). Ngoài ra, để đảm bảo giả định sản phẩm tần suất các tuần giống nhau, time node cuối cùng trong tuần (23:45 Chủ Nhật) phải balance với node đầu tiên trong tuần (0:15 Thứ Hai).</w:t>
+        <w:t xml:space="preserve">Balance constraint: tại mỗi mốc thời gian, số tàu đậu đỗ theo từng loại tàu của mỗi mốc thời gian + số tàu bay hạ cánh phải tương đương với số tàu đậu đỗ của mốc thời gian kế tiếp + số tàu bay cất cánh (Node1 + inwards = Node2 + </w:t>
+      </w:r>
+      <w:r>
+        <w:rPr>
+          <w:rFonts w:asciiTheme="majorHAnsi" w:hAnsiTheme="majorHAnsi" w:cstheme="majorHAnsi"/>
+          <w:sz w:val="26"/>
+          <w:szCs w:val="26"/>
+          <w:lang w:val="en-US"/>
+        </w:rPr>
+        <w:lastRenderedPageBreak/>
+        <w:t>outwards). Ngoài ra, để đảm bảo giả định sản phẩm tần suất các tuần giống nhau, time node cuối cùng trong tuần (23:45 Chủ Nhật) phải balance với node đầu tiên trong tuần (0:15 Thứ Hai).</w:t>
       </w:r>
     </w:p>
     <w:p>
@@ -4011,7 +4125,6 @@
                 <w:szCs w:val="26"/>
                 <w:lang w:val="en-US"/>
               </w:rPr>
-              <w:lastRenderedPageBreak/>
               <w:t>Left-hand side</w:t>
             </w:r>
           </w:p>
@@ -4240,7 +4353,27 @@
           <w:szCs w:val="26"/>
           <w:lang w:val="en-US"/>
         </w:rPr>
-        <w:t xml:space="preserve">airport, dow, hour, fleet, rule </w:t>
+        <w:t xml:space="preserve">airport, dow, hour, </w:t>
+      </w:r>
+      <w:r>
+        <w:rPr>
+          <w:rFonts w:asciiTheme="majorHAnsi" w:hAnsiTheme="majorHAnsi" w:cstheme="majorHAnsi"/>
+          <w:color w:val="FF0000"/>
+          <w:sz w:val="26"/>
+          <w:szCs w:val="26"/>
+          <w:lang w:val="en-US"/>
+        </w:rPr>
+        <w:t>ac_type</w:t>
+      </w:r>
+      <w:r>
+        <w:rPr>
+          <w:rFonts w:asciiTheme="majorHAnsi" w:hAnsiTheme="majorHAnsi" w:cstheme="majorHAnsi"/>
+          <w:color w:val="FF0000"/>
+          <w:sz w:val="26"/>
+          <w:szCs w:val="26"/>
+          <w:lang w:val="en-US"/>
+        </w:rPr>
+        <w:t xml:space="preserve">, rule </w:t>
       </w:r>
       <w:r>
         <w:rPr>
@@ -4624,10 +4757,29 @@
           <w:color w:val="FF0000"/>
           <w:sz w:val="26"/>
           <w:szCs w:val="26"/>
-          <w:highlight w:val="yellow"/>
-          <w:lang w:val="en-US"/>
-        </w:rPr>
-        <w:t>(có thể trừ đi 1 khoản trong timetable[timetable[“To”]==a][ETA] để tính là groundtime)</w:t>
+          <w:lang w:val="en-US"/>
+        </w:rPr>
+        <w:t>(có thể trừ đi 1 khoản trong timetable[timetable[“To”]==a][ETA] để tính là groundtime</w:t>
+      </w:r>
+      <w:r>
+        <w:rPr>
+          <w:rFonts w:asciiTheme="majorHAnsi" w:hAnsiTheme="majorHAnsi" w:cstheme="majorHAnsi"/>
+          <w:color w:val="FF0000"/>
+          <w:sz w:val="26"/>
+          <w:szCs w:val="26"/>
+          <w:lang w:val="en-US"/>
+        </w:rPr>
+        <w:t>?</w:t>
+      </w:r>
+      <w:r>
+        <w:rPr>
+          <w:rFonts w:asciiTheme="majorHAnsi" w:hAnsiTheme="majorHAnsi" w:cstheme="majorHAnsi"/>
+          <w:color w:val="FF0000"/>
+          <w:sz w:val="26"/>
+          <w:szCs w:val="26"/>
+          <w:lang w:val="en-US"/>
+        </w:rPr>
+        <w:t>)</w:t>
       </w:r>
     </w:p>
     <w:p>
@@ -4825,16 +4977,25 @@
           <w:szCs w:val="26"/>
           <w:lang w:val="en-US"/>
         </w:rPr>
-        <w:t xml:space="preserve"> chuyến bay phải được khai thác = 1</w:t>
-      </w:r>
-      <w:r>
-        <w:rPr>
-          <w:rFonts w:asciiTheme="majorHAnsi" w:hAnsiTheme="majorHAnsi" w:cstheme="majorHAnsi"/>
-          <w:sz w:val="26"/>
-          <w:szCs w:val="26"/>
-          <w:lang w:val="en-US"/>
-        </w:rPr>
-        <w:t xml:space="preserve"> và </w:t>
+        <w:t xml:space="preserve"> chuyến bay </w:t>
+      </w:r>
+      <w:r>
+        <w:rPr>
+          <w:rFonts w:asciiTheme="majorHAnsi" w:hAnsiTheme="majorHAnsi" w:cstheme="majorHAnsi"/>
+          <w:sz w:val="26"/>
+          <w:szCs w:val="26"/>
+          <w:lang w:val="en-US"/>
+        </w:rPr>
+        <w:t>chỉ</w:t>
+      </w:r>
+      <w:r>
+        <w:rPr>
+          <w:rFonts w:asciiTheme="majorHAnsi" w:hAnsiTheme="majorHAnsi" w:cstheme="majorHAnsi"/>
+          <w:sz w:val="26"/>
+          <w:szCs w:val="26"/>
+          <w:lang w:val="en-US"/>
+        </w:rPr>
+        <w:t xml:space="preserve"> được khai thác </w:t>
       </w:r>
       <w:r>
         <w:rPr>
@@ -4870,43 +5031,7 @@
           <w:szCs w:val="26"/>
           <w:lang w:val="en-US"/>
         </w:rPr>
-        <w:t xml:space="preserve">(Vd: VN087 </w:t>
-      </w:r>
-      <w:r>
-        <w:rPr>
-          <w:rFonts w:asciiTheme="majorHAnsi" w:hAnsiTheme="majorHAnsi" w:cstheme="majorHAnsi"/>
-          <w:sz w:val="26"/>
-          <w:szCs w:val="26"/>
-          <w:lang w:val="en-US"/>
-        </w:rPr>
-        <w:t>không thể bay</w:t>
-      </w:r>
-      <w:r>
-        <w:rPr>
-          <w:rFonts w:asciiTheme="majorHAnsi" w:hAnsiTheme="majorHAnsi" w:cstheme="majorHAnsi"/>
-          <w:sz w:val="26"/>
-          <w:szCs w:val="26"/>
-          <w:lang w:val="en-US"/>
-        </w:rPr>
-        <w:t xml:space="preserve"> mà không dùng </w:t>
-      </w:r>
-      <w:r>
-        <w:rPr>
-          <w:rFonts w:asciiTheme="majorHAnsi" w:hAnsiTheme="majorHAnsi" w:cstheme="majorHAnsi"/>
-          <w:sz w:val="26"/>
-          <w:szCs w:val="26"/>
-          <w:lang w:val="en-US"/>
-        </w:rPr>
-        <w:t xml:space="preserve">1 </w:t>
-      </w:r>
-      <w:r>
-        <w:rPr>
-          <w:rFonts w:asciiTheme="majorHAnsi" w:hAnsiTheme="majorHAnsi" w:cstheme="majorHAnsi"/>
-          <w:sz w:val="26"/>
-          <w:szCs w:val="26"/>
-          <w:lang w:val="en-US"/>
-        </w:rPr>
-        <w:t xml:space="preserve">tàu bay nào, VN087 cũng không thể </w:t>
+        <w:t xml:space="preserve">(Vd: VN087 không thể </w:t>
       </w:r>
       <w:r>
         <w:rPr>
@@ -4995,7 +5120,19 @@
           <w:szCs w:val="26"/>
           <w:lang w:val="en-US"/>
         </w:rPr>
-        <w:t>sector, số hiệu, DOW, hour</w:t>
+        <w:t xml:space="preserve">sector, số hiệu, </w:t>
+      </w:r>
+      <w:bookmarkStart w:id="0" w:name="_GoBack"/>
+      <w:bookmarkEnd w:id="0"/>
+      <w:r>
+        <w:rPr>
+          <w:rFonts w:asciiTheme="majorHAnsi" w:hAnsiTheme="majorHAnsi" w:cstheme="majorHAnsi"/>
+          <w:color w:val="FF0000"/>
+          <w:sz w:val="26"/>
+          <w:szCs w:val="26"/>
+          <w:lang w:val="en-US"/>
+        </w:rPr>
+        <w:t>DOW, hour</w:t>
       </w:r>
       <w:r>
         <w:rPr>
@@ -5212,6 +5349,7 @@
           <w:szCs w:val="26"/>
           <w:lang w:val="en-US"/>
         </w:rPr>
+        <w:lastRenderedPageBreak/>
         <w:t>Airport constraint: một số đường bay chỉ dùng được tàu thân rộng, một số đường bay khác chỉ dùng được tàu AT7 do hạn chế về khoảng cách bay và cơ sở hạ tầng sân bay.</w:t>
       </w:r>
     </w:p>
@@ -5376,17 +5514,7 @@
           <w:szCs w:val="26"/>
           <w:lang w:val="en-US"/>
         </w:rPr>
-        <w:t xml:space="preserve">phải sử </w:t>
-      </w:r>
-      <w:r>
-        <w:rPr>
-          <w:rFonts w:asciiTheme="majorHAnsi" w:hAnsiTheme="majorHAnsi" w:cstheme="majorHAnsi"/>
-          <w:sz w:val="26"/>
-          <w:szCs w:val="26"/>
-          <w:lang w:val="en-US"/>
-        </w:rPr>
-        <w:lastRenderedPageBreak/>
-        <w:t>dụng loại tàu bay giống nhau</w:t>
+        <w:t>phải sử dụng loại tàu bay giống nhau</w:t>
       </w:r>
       <w:r>
         <w:rPr>
@@ -5943,7 +6071,7 @@
           <w:lang w:val="en-US"/>
         </w:rPr>
       </w:pPr>
-      <w:bookmarkStart w:id="0" w:name="_Hlk92719979"/>
+      <w:bookmarkStart w:id="1" w:name="_Hlk92719979"/>
       <w:r>
         <w:rPr>
           <w:rFonts w:asciiTheme="majorHAnsi" w:hAnsiTheme="majorHAnsi" w:cstheme="majorHAnsi"/>
@@ -6016,7 +6144,7 @@
         <w:t>Note for variables</w:t>
       </w:r>
     </w:p>
-    <w:bookmarkEnd w:id="0"/>
+    <w:bookmarkEnd w:id="1"/>
     <w:p>
       <w:pPr>
         <w:pStyle w:val="ListParagraph"/>
@@ -6390,7 +6518,7 @@
 </file>
 
 <file path=word/numbering.xml><?xml version="1.0" encoding="utf-8"?>
-<w:numbering xmlns:wpc="http://schemas.microsoft.com/office/word/2010/wordprocessingCanvas" xmlns:cx="http://schemas.microsoft.com/office/drawing/2014/chartex" xmlns:cx1="http://schemas.microsoft.com/office/drawing/2015/9/8/chartex" xmlns:cx2="http://schemas.microsoft.com/office/drawing/2015/10/21/chartex" xmlns:cx3="http://schemas.microsoft.com/office/drawing/2016/5/9/chartex" xmlns:cx4="http://schemas.microsoft.com/office/drawing/2016/5/10/chartex" xmlns:cx5="http://schemas.microsoft.com/office/drawing/2016/5/11/chartex" xmlns:cx6="http://schemas.microsoft.com/office/drawing/2016/5/12/chartex" xmlns:cx7="http://schemas.microsoft.com/office/drawing/2016/5/13/chartex" xmlns:cx8="http://schemas.microsoft.com/office/drawing/2016/5/14/chartex" xmlns:mc="http://schemas.openxmlformats.org/markup-compatibility/2006" xmlns:aink="http://schemas.microsoft.com/office/drawing/2016/ink" xmlns:am3d="http://schemas.microsoft.com/office/drawing/2017/model3d" xmlns:o="urn:schemas-microsoft-com:office:office" xmlns:oel="http://schemas.microsoft.com/office/2019/extlst" xmlns:r="http://schemas.openxmlformats.org/officeDocument/2006/relationships" xmlns:m="http://schemas.openxmlformats.org/officeDocument/2006/math" xmlns:v="urn:schemas-microsoft-com:vml" xmlns:wp14="http://schemas.microsoft.com/office/word/2010/wordprocessingDrawing" xmlns:wp="http://schemas.openxmlformats.org/drawingml/2006/wordprocessingDrawing" xmlns:w10="urn:schemas-microsoft-com:office:word" xmlns:w="http://schemas.openxmlformats.org/wordprocessingml/2006/main" xmlns:w14="http://schemas.microsoft.com/office/word/2010/wordml" xmlns:w15="http://schemas.microsoft.com/office/word/2012/wordml" xmlns:w16cex="http://schemas.microsoft.com/office/word/2018/wordml/cex" xmlns:w16cid="http://schemas.microsoft.com/office/word/2016/wordml/cid" xmlns:w16="http://schemas.microsoft.com/office/word/2018/wordml" xmlns:w16sdtdh="http://schemas.microsoft.com/office/word/2020/wordml/sdtdatahash" xmlns:w16se="http://schemas.microsoft.com/office/word/2015/wordml/symex" xmlns:wpg="http://schemas.microsoft.com/office/word/2010/wordprocessingGroup" xmlns:wpi="http://schemas.microsoft.com/office/word/2010/wordprocessingInk" xmlns:wne="http://schemas.microsoft.com/office/word/2006/wordml" xmlns:wps="http://schemas.microsoft.com/office/word/2010/wordprocessingShape" mc:Ignorable="w14 w15 w16se w16cid w16 w16cex w16sdtdh wp14">
+<w:numbering xmlns:wpc="http://schemas.microsoft.com/office/word/2010/wordprocessingCanvas" xmlns:cx="http://schemas.microsoft.com/office/drawing/2014/chartex" xmlns:cx1="http://schemas.microsoft.com/office/drawing/2015/9/8/chartex" xmlns:cx2="http://schemas.microsoft.com/office/drawing/2015/10/21/chartex" xmlns:cx3="http://schemas.microsoft.com/office/drawing/2016/5/9/chartex" xmlns:cx4="http://schemas.microsoft.com/office/drawing/2016/5/10/chartex" xmlns:cx5="http://schemas.microsoft.com/office/drawing/2016/5/11/chartex" xmlns:cx6="http://schemas.microsoft.com/office/drawing/2016/5/12/chartex" xmlns:cx7="http://schemas.microsoft.com/office/drawing/2016/5/13/chartex" xmlns:cx8="http://schemas.microsoft.com/office/drawing/2016/5/14/chartex" xmlns:mc="http://schemas.openxmlformats.org/markup-compatibility/2006" xmlns:aink="http://schemas.microsoft.com/office/drawing/2016/ink" xmlns:am3d="http://schemas.microsoft.com/office/drawing/2017/model3d" xmlns:o="urn:schemas-microsoft-com:office:office" xmlns:r="http://schemas.openxmlformats.org/officeDocument/2006/relationships" xmlns:m="http://schemas.openxmlformats.org/officeDocument/2006/math" xmlns:v="urn:schemas-microsoft-com:vml" xmlns:wp14="http://schemas.microsoft.com/office/word/2010/wordprocessingDrawing" xmlns:wp="http://schemas.openxmlformats.org/drawingml/2006/wordprocessingDrawing" xmlns:w10="urn:schemas-microsoft-com:office:word" xmlns:w="http://schemas.openxmlformats.org/wordprocessingml/2006/main" xmlns:w14="http://schemas.microsoft.com/office/word/2010/wordml" xmlns:w15="http://schemas.microsoft.com/office/word/2012/wordml" xmlns:w16cid="http://schemas.microsoft.com/office/word/2016/wordml/cid" xmlns:w16se="http://schemas.microsoft.com/office/word/2015/wordml/symex" xmlns:wpg="http://schemas.microsoft.com/office/word/2010/wordprocessingGroup" xmlns:wpi="http://schemas.microsoft.com/office/word/2010/wordprocessingInk" xmlns:wne="http://schemas.microsoft.com/office/word/2006/wordml" xmlns:wps="http://schemas.microsoft.com/office/word/2010/wordprocessingShape" mc:Ignorable="w14 w15 w16se w16cid wp14">
   <w:abstractNum w:abstractNumId="0" w15:restartNumberingAfterBreak="0">
     <w:nsid w:val="3EA16C40"/>
     <w:multiLevelType w:val="hybridMultilevel"/>
@@ -6589,17 +6717,17 @@
       </w:rPr>
     </w:lvl>
   </w:abstractNum>
-  <w:num w:numId="1" w16cid:durableId="2060207985">
+  <w:num w:numId="1">
     <w:abstractNumId w:val="0"/>
   </w:num>
-  <w:num w:numId="2" w16cid:durableId="1321077571">
+  <w:num w:numId="2">
     <w:abstractNumId w:val="1"/>
   </w:num>
 </w:numbering>
 </file>
 
 <file path=word/styles.xml><?xml version="1.0" encoding="utf-8"?>
-<w:styles xmlns:mc="http://schemas.openxmlformats.org/markup-compatibility/2006" xmlns:r="http://schemas.openxmlformats.org/officeDocument/2006/relationships" xmlns:w="http://schemas.openxmlformats.org/wordprocessingml/2006/main" xmlns:w14="http://schemas.microsoft.com/office/word/2010/wordml" xmlns:w15="http://schemas.microsoft.com/office/word/2012/wordml" xmlns:w16cex="http://schemas.microsoft.com/office/word/2018/wordml/cex" xmlns:w16cid="http://schemas.microsoft.com/office/word/2016/wordml/cid" xmlns:w16="http://schemas.microsoft.com/office/word/2018/wordml" xmlns:w16sdtdh="http://schemas.microsoft.com/office/word/2020/wordml/sdtdatahash" xmlns:w16se="http://schemas.microsoft.com/office/word/2015/wordml/symex" mc:Ignorable="w14 w15 w16se w16cid w16 w16cex w16sdtdh">
+<w:styles xmlns:mc="http://schemas.openxmlformats.org/markup-compatibility/2006" xmlns:r="http://schemas.openxmlformats.org/officeDocument/2006/relationships" xmlns:w="http://schemas.openxmlformats.org/wordprocessingml/2006/main" xmlns:w14="http://schemas.microsoft.com/office/word/2010/wordml" xmlns:w15="http://schemas.microsoft.com/office/word/2012/wordml" xmlns:w16cid="http://schemas.microsoft.com/office/word/2016/wordml/cid" xmlns:w16se="http://schemas.microsoft.com/office/word/2015/wordml/symex" mc:Ignorable="w14 w15 w16se w16cid">
   <w:docDefaults>
     <w:rPrDefault>
       <w:rPr>
@@ -6615,7 +6743,7 @@
       </w:pPr>
     </w:pPrDefault>
   </w:docDefaults>
-  <w:latentStyles w:defLockedState="0" w:defUIPriority="99" w:defSemiHidden="0" w:defUnhideWhenUsed="0" w:defQFormat="0" w:count="376">
+  <w:latentStyles w:defLockedState="0" w:defUIPriority="99" w:defSemiHidden="0" w:defUnhideWhenUsed="0" w:defQFormat="0" w:count="375">
     <w:lsdException w:name="Normal" w:uiPriority="0" w:qFormat="1"/>
     <w:lsdException w:name="heading 1" w:uiPriority="9" w:qFormat="1"/>
     <w:lsdException w:name="heading 2" w:semiHidden="1" w:uiPriority="9" w:unhideWhenUsed="1" w:qFormat="1"/>
@@ -6721,6 +6849,7 @@
     <w:lsdException w:name="HTML Sample" w:semiHidden="1" w:unhideWhenUsed="1"/>
     <w:lsdException w:name="HTML Typewriter" w:semiHidden="1" w:unhideWhenUsed="1"/>
     <w:lsdException w:name="HTML Variable" w:semiHidden="1" w:unhideWhenUsed="1"/>
+    <w:lsdException w:name="Normal Table" w:semiHidden="1" w:unhideWhenUsed="1"/>
     <w:lsdException w:name="annotation subject" w:semiHidden="1" w:unhideWhenUsed="1"/>
     <w:lsdException w:name="No List" w:semiHidden="1" w:unhideWhenUsed="1"/>
     <w:lsdException w:name="Outline List 1" w:semiHidden="1" w:unhideWhenUsed="1"/>
@@ -6767,8 +6896,10 @@
     <w:lsdException w:name="Table Subtle 2" w:semiHidden="1" w:unhideWhenUsed="1"/>
     <w:lsdException w:name="Table Web 1" w:semiHidden="1" w:unhideWhenUsed="1"/>
     <w:lsdException w:name="Table Web 2" w:semiHidden="1" w:unhideWhenUsed="1"/>
+    <w:lsdException w:name="Table Web 3" w:semiHidden="1" w:unhideWhenUsed="1"/>
     <w:lsdException w:name="Balloon Text" w:semiHidden="1" w:unhideWhenUsed="1"/>
     <w:lsdException w:name="Table Grid" w:uiPriority="39"/>
+    <w:lsdException w:name="Table Theme" w:semiHidden="1" w:unhideWhenUsed="1"/>
     <w:lsdException w:name="Placeholder Text" w:semiHidden="1"/>
     <w:lsdException w:name="No Spacing" w:uiPriority="1" w:qFormat="1"/>
     <w:lsdException w:name="Light Shading" w:uiPriority="60"/>
@@ -6988,7 +7119,6 @@
     <w:lsdException w:name="Smart Hyperlink" w:semiHidden="1" w:unhideWhenUsed="1"/>
     <w:lsdException w:name="Hashtag" w:semiHidden="1" w:unhideWhenUsed="1"/>
     <w:lsdException w:name="Unresolved Mention" w:semiHidden="1" w:unhideWhenUsed="1"/>
-    <w:lsdException w:name="Smart Link" w:semiHidden="1" w:unhideWhenUsed="1"/>
   </w:latentStyles>
   <w:style w:type="paragraph" w:default="1" w:styleId="Normal">
     <w:name w:val="Normal"/>

</xml_diff>